<commit_message>
HS: GPE-4049 Contract modified for nows order.
Change-Id: I85beafd819b590ce50de96196d4a0b522c069c02
</commit_message>
<xml_diff>
--- a/hearing-event/hearing-event-processor/src/test/resources/NoticeOrderWarrantsTemplate.docx
+++ b/hearing-event/hearing-event-processor/src/test/resources/NoticeOrderWarrantsTemplate.docx
@@ -1,6 +1,6 @@
 
 <file path=word/document.xml><?xml version="1.0" encoding="utf-8"?>
-<w:document xmlns:wpc="http://schemas.microsoft.com/office/word/2010/wordprocessingCanvas" xmlns:mo="http://schemas.microsoft.com/office/mac/office/2008/main" xmlns:mc="http://schemas.openxmlformats.org/markup-compatibility/2006" xmlns:mv="urn:schemas-microsoft-com:mac:vml" xmlns:o="urn:schemas-microsoft-com:office:office" xmlns:r="http://schemas.openxmlformats.org/officeDocument/2006/relationships" xmlns:m="http://schemas.openxmlformats.org/officeDocument/2006/math" xmlns:v="urn:schemas-microsoft-com:vml" xmlns:wp14="http://schemas.microsoft.com/office/word/2010/wordprocessingDrawing" xmlns:wp="http://schemas.openxmlformats.org/drawingml/2006/wordprocessingDrawing" xmlns:w10="urn:schemas-microsoft-com:office:word" xmlns:w="http://schemas.openxmlformats.org/wordprocessingml/2006/main" xmlns:w14="http://schemas.microsoft.com/office/word/2010/wordml" xmlns:w15="http://schemas.microsoft.com/office/word/2012/wordml" xmlns:wpg="http://schemas.microsoft.com/office/word/2010/wordprocessingGroup" xmlns:wpi="http://schemas.microsoft.com/office/word/2010/wordprocessingInk" xmlns:wne="http://schemas.microsoft.com/office/word/2006/wordml" xmlns:wps="http://schemas.microsoft.com/office/word/2010/wordprocessingShape" mc:Ignorable="w14 w15 wp14">
+<w:document xmlns:wpc="http://schemas.microsoft.com/office/word/2010/wordprocessingCanvas" xmlns:cx="http://schemas.microsoft.com/office/drawing/2014/chartex" xmlns:cx1="http://schemas.microsoft.com/office/drawing/2015/9/8/chartex" xmlns:cx2="http://schemas.microsoft.com/office/drawing/2015/10/21/chartex" xmlns:cx3="http://schemas.microsoft.com/office/drawing/2016/5/9/chartex" xmlns:cx4="http://schemas.microsoft.com/office/drawing/2016/5/10/chartex" xmlns:cx5="http://schemas.microsoft.com/office/drawing/2016/5/11/chartex" xmlns:cx6="http://schemas.microsoft.com/office/drawing/2016/5/12/chartex" xmlns:cx7="http://schemas.microsoft.com/office/drawing/2016/5/13/chartex" xmlns:cx8="http://schemas.microsoft.com/office/drawing/2016/5/14/chartex" xmlns:mc="http://schemas.openxmlformats.org/markup-compatibility/2006" xmlns:aink="http://schemas.microsoft.com/office/drawing/2016/ink" xmlns:am3d="http://schemas.microsoft.com/office/drawing/2017/model3d" xmlns:o="urn:schemas-microsoft-com:office:office" xmlns:r="http://schemas.openxmlformats.org/officeDocument/2006/relationships" xmlns:m="http://schemas.openxmlformats.org/officeDocument/2006/math" xmlns:v="urn:schemas-microsoft-com:vml" xmlns:wp14="http://schemas.microsoft.com/office/word/2010/wordprocessingDrawing" xmlns:wp="http://schemas.openxmlformats.org/drawingml/2006/wordprocessingDrawing" xmlns:w10="urn:schemas-microsoft-com:office:word" xmlns:w="http://schemas.openxmlformats.org/wordprocessingml/2006/main" xmlns:w14="http://schemas.microsoft.com/office/word/2010/wordml" xmlns:w15="http://schemas.microsoft.com/office/word/2012/wordml" xmlns:w16cid="http://schemas.microsoft.com/office/word/2016/wordml/cid" xmlns:w16se="http://schemas.microsoft.com/office/word/2015/wordml/symex" xmlns:wpg="http://schemas.microsoft.com/office/word/2010/wordprocessingGroup" xmlns:wpi="http://schemas.microsoft.com/office/word/2010/wordprocessingInk" xmlns:wne="http://schemas.microsoft.com/office/word/2006/wordml" xmlns:wps="http://schemas.microsoft.com/office/word/2010/wordprocessingShape" mc:Ignorable="w14 w15 w16se w16cid wp14">
   <w:body>
     <w:p>
       <w:pPr>
@@ -104,37 +104,6 @@
           </wp:anchor>
         </w:drawing>
       </w:r>
-      <w:r>
-        <w:rPr>
-          <w:rFonts w:ascii="Arial" w:hAnsi="Arial" w:cs="Arial"/>
-          <w:b/>
-          <w:bCs/>
-          <w:sz w:val="30"/>
-          <w:szCs w:val="30"/>
-        </w:rPr>
-        <w:t>HM</w:t>
-      </w:r>
-      <w:r>
-        <w:rPr>
-          <w:rFonts w:ascii="Arial" w:hAnsi="Arial" w:cs="Arial"/>
-          <w:b/>
-          <w:bCs/>
-          <w:spacing w:val="-22"/>
-          <w:sz w:val="30"/>
-          <w:szCs w:val="30"/>
-        </w:rPr>
-        <w:t xml:space="preserve"> </w:t>
-      </w:r>
-      <w:r>
-        <w:rPr>
-          <w:rFonts w:ascii="Arial" w:hAnsi="Arial" w:cs="Arial"/>
-          <w:b/>
-          <w:bCs/>
-          <w:sz w:val="30"/>
-          <w:szCs w:val="30"/>
-        </w:rPr>
-        <w:t>Courts</w:t>
-      </w:r>
     </w:p>
     <w:p>
       <w:pPr>
@@ -151,39 +120,6 @@
           <w:szCs w:val="30"/>
         </w:rPr>
       </w:pPr>
-      <w:r>
-        <w:rPr>
-          <w:rFonts w:ascii="Arial" w:hAnsi="Arial" w:cs="Arial"/>
-          <w:b/>
-          <w:bCs/>
-          <w:w w:val="91"/>
-          <w:sz w:val="30"/>
-          <w:szCs w:val="30"/>
-        </w:rPr>
-        <w:t>&amp;</w:t>
-      </w:r>
-      <w:r>
-        <w:rPr>
-          <w:rFonts w:ascii="Arial" w:hAnsi="Arial" w:cs="Arial"/>
-          <w:b/>
-          <w:bCs/>
-          <w:spacing w:val="-21"/>
-          <w:w w:val="91"/>
-          <w:sz w:val="30"/>
-          <w:szCs w:val="30"/>
-        </w:rPr>
-        <w:t xml:space="preserve"> </w:t>
-      </w:r>
-      <w:r>
-        <w:rPr>
-          <w:rFonts w:ascii="Arial" w:hAnsi="Arial" w:cs="Arial"/>
-          <w:b/>
-          <w:bCs/>
-          <w:sz w:val="30"/>
-          <w:szCs w:val="30"/>
-        </w:rPr>
-        <w:t>Tribunals</w:t>
-      </w:r>
     </w:p>
     <w:p>
       <w:pPr>
@@ -192,7 +128,7 @@
         <w:autoSpaceDN w:val="0"/>
         <w:adjustRightInd w:val="0"/>
         <w:spacing w:before="75" w:after="0" w:line="240" w:lineRule="auto"/>
-        <w:ind w:left="1940" w:right="-20"/>
+        <w:ind w:right="-20"/>
         <w:outlineLvl w:val="0"/>
         <w:rPr>
           <w:rFonts w:ascii="Arial" w:hAnsi="Arial" w:cs="Arial"/>
@@ -200,16 +136,6 @@
           <w:szCs w:val="30"/>
         </w:rPr>
       </w:pPr>
-      <w:r>
-        <w:rPr>
-          <w:rFonts w:ascii="Arial" w:hAnsi="Arial" w:cs="Arial"/>
-          <w:b/>
-          <w:bCs/>
-          <w:sz w:val="30"/>
-          <w:szCs w:val="30"/>
-        </w:rPr>
-        <w:t>Services</w:t>
-      </w:r>
     </w:p>
     <w:p>
       <w:pPr>
@@ -336,7 +262,7 @@
           <w:sz w:val="20"/>
           <w:szCs w:val="20"/>
         </w:rPr>
-        <w:t xml:space="preserve">   </w:t>
+        <w:t xml:space="preserve">  </w:t>
       </w:r>
       <w:r>
         <w:rPr>
@@ -345,7 +271,27 @@
           <w:sz w:val="20"/>
           <w:szCs w:val="20"/>
         </w:rPr>
-        <w:t>&lt;&lt;defendant.address.</w:t>
+        <w:t>&lt;&lt;</w:t>
+      </w:r>
+      <w:proofErr w:type="gramStart"/>
+      <w:r>
+        <w:rPr>
+          <w:rFonts w:ascii="GDS Transport" w:hAnsi="GDS Transport" w:cs="Arial"/>
+          <w:w w:val="89"/>
+          <w:sz w:val="20"/>
+          <w:szCs w:val="20"/>
+        </w:rPr>
+        <w:t>defendant.address</w:t>
+      </w:r>
+      <w:proofErr w:type="gramEnd"/>
+      <w:r>
+        <w:rPr>
+          <w:rFonts w:ascii="GDS Transport" w:hAnsi="GDS Transport" w:cs="Arial"/>
+          <w:w w:val="89"/>
+          <w:sz w:val="20"/>
+          <w:szCs w:val="20"/>
+        </w:rPr>
+        <w:t>.</w:t>
       </w:r>
       <w:r>
         <w:rPr>
@@ -372,7 +318,7 @@
         <w:autoSpaceDE w:val="0"/>
         <w:autoSpaceDN w:val="0"/>
         <w:adjustRightInd w:val="0"/>
-        <w:spacing w:before="10" w:after="0" w:line="240" w:lineRule="auto"/>
+        <w:spacing w:before="21" w:after="0" w:line="240" w:lineRule="auto"/>
         <w:ind w:left="1395" w:right="-23"/>
         <w:rPr>
           <w:rFonts w:ascii="GDS Transport" w:hAnsi="GDS Transport" w:cs="Arial"/>
@@ -388,7 +334,7 @@
           <w:sz w:val="20"/>
           <w:szCs w:val="20"/>
         </w:rPr>
-        <w:t xml:space="preserve">  </w:t>
+        <w:t xml:space="preserve"> </w:t>
       </w:r>
       <w:r>
         <w:rPr>
@@ -397,7 +343,27 @@
           <w:sz w:val="20"/>
           <w:szCs w:val="20"/>
         </w:rPr>
-        <w:t>&lt;&lt;defendant.address.</w:t>
+        <w:t>&lt;&lt;</w:t>
+      </w:r>
+      <w:proofErr w:type="gramStart"/>
+      <w:r>
+        <w:rPr>
+          <w:rFonts w:ascii="GDS Transport" w:hAnsi="GDS Transport" w:cs="Arial"/>
+          <w:w w:val="89"/>
+          <w:sz w:val="20"/>
+          <w:szCs w:val="20"/>
+        </w:rPr>
+        <w:t>defendant.address</w:t>
+      </w:r>
+      <w:proofErr w:type="gramEnd"/>
+      <w:r>
+        <w:rPr>
+          <w:rFonts w:ascii="GDS Transport" w:hAnsi="GDS Transport" w:cs="Arial"/>
+          <w:w w:val="89"/>
+          <w:sz w:val="20"/>
+          <w:szCs w:val="20"/>
+        </w:rPr>
+        <w:t>.line2&gt;&gt;</w:t>
       </w:r>
       <w:r>
         <w:rPr>
@@ -406,16 +372,7 @@
           <w:sz w:val="20"/>
           <w:szCs w:val="20"/>
         </w:rPr>
-        <w:t>line2</w:t>
-      </w:r>
-      <w:r>
-        <w:rPr>
-          <w:rFonts w:ascii="GDS Transport" w:hAnsi="GDS Transport" w:cs="Arial"/>
-          <w:w w:val="89"/>
-          <w:sz w:val="20"/>
-          <w:szCs w:val="20"/>
-        </w:rPr>
-        <w:t>&gt;&gt;</w:t>
+        <w:t xml:space="preserve">  </w:t>
       </w:r>
     </w:p>
     <w:p>
@@ -440,7 +397,7 @@
           <w:sz w:val="20"/>
           <w:szCs w:val="20"/>
         </w:rPr>
-        <w:t xml:space="preserve">  </w:t>
+        <w:t xml:space="preserve"> </w:t>
       </w:r>
       <w:r>
         <w:rPr>
@@ -449,22 +406,39 @@
           <w:sz w:val="20"/>
           <w:szCs w:val="20"/>
         </w:rPr>
-        <w:t>&lt;&lt;defendant.address.postCode &gt;&gt;</w:t>
+        <w:t>&lt;&lt;</w:t>
       </w:r>
-    </w:p>
-    <w:p>
-      <w:pPr>
-        <w:widowControl w:val="0"/>
-        <w:autoSpaceDE w:val="0"/>
-        <w:autoSpaceDN w:val="0"/>
-        <w:adjustRightInd w:val="0"/>
-        <w:spacing w:after="0" w:line="200" w:lineRule="exact"/>
+      <w:proofErr w:type="spellStart"/>
+      <w:proofErr w:type="gramStart"/>
+      <w:r>
         <w:rPr>
-          <w:rFonts w:ascii="Arial" w:hAnsi="Arial" w:cs="Arial"/>
+          <w:rFonts w:ascii="GDS Transport" w:hAnsi="GDS Transport" w:cs="Arial"/>
+          <w:w w:val="89"/>
           <w:sz w:val="20"/>
           <w:szCs w:val="20"/>
         </w:rPr>
-      </w:pPr>
+        <w:t>defendant.address</w:t>
+      </w:r>
+      <w:proofErr w:type="gramEnd"/>
+      <w:r>
+        <w:rPr>
+          <w:rFonts w:ascii="GDS Transport" w:hAnsi="GDS Transport" w:cs="Arial"/>
+          <w:w w:val="89"/>
+          <w:sz w:val="20"/>
+          <w:szCs w:val="20"/>
+        </w:rPr>
+        <w:t>.postCode</w:t>
+      </w:r>
+      <w:proofErr w:type="spellEnd"/>
+      <w:r>
+        <w:rPr>
+          <w:rFonts w:ascii="GDS Transport" w:hAnsi="GDS Transport" w:cs="Arial"/>
+          <w:w w:val="89"/>
+          <w:sz w:val="20"/>
+          <w:szCs w:val="20"/>
+        </w:rPr>
+        <w:t xml:space="preserve"> &gt;&gt;</w:t>
+      </w:r>
     </w:p>
     <w:p>
       <w:pPr>
@@ -534,7 +508,7 @@
       </w:tblGrid>
       <w:tr>
         <w:trPr>
-          <w:trHeight w:val="20"/>
+          <w:trHeight w:val="274"/>
         </w:trPr>
         <w:tc>
           <w:tcPr>
@@ -585,7 +559,31 @@
                 <w:sz w:val="32"/>
                 <w:szCs w:val="32"/>
               </w:rPr>
-              <w:t>&lt;&lt;orderName&gt;&gt;</w:t>
+              <w:t>&lt;&lt;</w:t>
+            </w:r>
+            <w:proofErr w:type="spellStart"/>
+            <w:r>
+              <w:rPr>
+                <w:rFonts w:ascii="GDS Transport" w:hAnsi="GDS Transport" w:cs="Arial"/>
+                <w:b/>
+                <w:bCs/>
+                <w:w w:val="94"/>
+                <w:sz w:val="32"/>
+                <w:szCs w:val="32"/>
+              </w:rPr>
+              <w:t>orderName</w:t>
+            </w:r>
+            <w:proofErr w:type="spellEnd"/>
+            <w:r>
+              <w:rPr>
+                <w:rFonts w:ascii="GDS Transport" w:hAnsi="GDS Transport" w:cs="Arial"/>
+                <w:b/>
+                <w:bCs/>
+                <w:w w:val="94"/>
+                <w:sz w:val="32"/>
+                <w:szCs w:val="32"/>
+              </w:rPr>
+              <w:t>&gt;&gt;</w:t>
             </w:r>
           </w:p>
         </w:tc>
@@ -615,28 +613,14 @@
             </w:pPr>
           </w:p>
           <w:p>
-            <w:pPr>
-              <w:widowControl w:val="0"/>
-              <w:autoSpaceDE w:val="0"/>
-              <w:autoSpaceDN w:val="0"/>
-              <w:adjustRightInd w:val="0"/>
-              <w:spacing w:before="10"/>
-              <w:ind w:right="-20"/>
+            <w:r>
               <w:rPr>
                 <w:rFonts w:ascii="GDS Transport" w:hAnsi="GDS Transport" w:cs="Arial"/>
                 <w:w w:val="109"/>
                 <w:sz w:val="16"/>
                 <w:szCs w:val="16"/>
               </w:rPr>
-            </w:pPr>
-            <w:r>
-              <w:rPr>
-                <w:rFonts w:ascii="GDS Transport" w:hAnsi="GDS Transport" w:cs="Arial"/>
-                <w:w w:val="109"/>
-                <w:sz w:val="16"/>
-                <w:szCs w:val="16"/>
-              </w:rPr>
-              <w:t>ORDER MADE ON</w:t>
+              <w:t>SENTENCE DATE</w:t>
             </w:r>
           </w:p>
           <w:p>
@@ -661,8 +645,9 @@
                 <w:sz w:val="32"/>
                 <w:szCs w:val="32"/>
               </w:rPr>
-              <w:t>&lt;&lt;</w:t>
-            </w:r>
+              <w:t>&lt;</w:t>
+            </w:r>
+            <w:proofErr w:type="gramStart"/>
             <w:r>
               <w:rPr>
                 <w:rFonts w:ascii="GDS Transport" w:hAnsi="GDS Transport" w:cs="Arial"/>
@@ -670,7 +655,7 @@
                 <w:sz w:val="32"/>
                 <w:szCs w:val="32"/>
               </w:rPr>
-              <w:t>{dateFormat(</w:t>
+              <w:t>&lt;</w:t>
             </w:r>
             <w:r>
               <w:rPr>
@@ -679,8 +664,10 @@
                 <w:sz w:val="32"/>
                 <w:szCs w:val="32"/>
               </w:rPr>
-              <w:t>sharedDate</w:t>
-            </w:r>
+              <w:t>{</w:t>
+            </w:r>
+            <w:proofErr w:type="spellStart"/>
+            <w:proofErr w:type="gramEnd"/>
             <w:r>
               <w:rPr>
                 <w:rFonts w:ascii="GDS Transport" w:hAnsi="GDS Transport" w:cs="Arial"/>
@@ -688,8 +675,9 @@
                 <w:sz w:val="32"/>
                 <w:szCs w:val="32"/>
               </w:rPr>
-              <w:t>, ‘dd/MM/yyyy’, ‘</w:t>
-            </w:r>
+              <w:t>dateFormat</w:t>
+            </w:r>
+            <w:proofErr w:type="spellEnd"/>
             <w:r>
               <w:rPr>
                 <w:rFonts w:ascii="GDS Transport" w:hAnsi="GDS Transport" w:cs="Arial"/>
@@ -697,8 +685,9 @@
                 <w:sz w:val="32"/>
                 <w:szCs w:val="32"/>
               </w:rPr>
-              <w:t>yyyy-MM-</w:t>
-            </w:r>
+              <w:t>(</w:t>
+            </w:r>
+            <w:proofErr w:type="spellStart"/>
             <w:r>
               <w:rPr>
                 <w:rFonts w:ascii="GDS Transport" w:hAnsi="GDS Transport" w:cs="Arial"/>
@@ -706,7 +695,7 @@
                 <w:sz w:val="32"/>
                 <w:szCs w:val="32"/>
               </w:rPr>
-              <w:t>d’</w:t>
+              <w:t>order</w:t>
             </w:r>
             <w:r>
               <w:rPr>
@@ -715,8 +704,9 @@
                 <w:sz w:val="32"/>
                 <w:szCs w:val="32"/>
               </w:rPr>
-              <w:t>)}</w:t>
-            </w:r>
+              <w:t>Date</w:t>
+            </w:r>
+            <w:proofErr w:type="spellEnd"/>
             <w:r>
               <w:rPr>
                 <w:rFonts w:ascii="GDS Transport" w:hAnsi="GDS Transport" w:cs="Arial"/>
@@ -724,6 +714,93 @@
                 <w:sz w:val="32"/>
                 <w:szCs w:val="32"/>
               </w:rPr>
+              <w:t>, ‘</w:t>
+            </w:r>
+            <w:proofErr w:type="spellStart"/>
+            <w:r>
+              <w:rPr>
+                <w:rFonts w:ascii="GDS Transport" w:hAnsi="GDS Transport" w:cs="Arial"/>
+                <w:w w:val="109"/>
+                <w:sz w:val="32"/>
+                <w:szCs w:val="32"/>
+              </w:rPr>
+              <w:t>dd</w:t>
+            </w:r>
+            <w:proofErr w:type="spellEnd"/>
+            <w:r>
+              <w:rPr>
+                <w:rFonts w:ascii="GDS Transport" w:hAnsi="GDS Transport" w:cs="Arial"/>
+                <w:w w:val="109"/>
+                <w:sz w:val="32"/>
+                <w:szCs w:val="32"/>
+              </w:rPr>
+              <w:t>/MM/</w:t>
+            </w:r>
+            <w:proofErr w:type="spellStart"/>
+            <w:r>
+              <w:rPr>
+                <w:rFonts w:ascii="GDS Transport" w:hAnsi="GDS Transport" w:cs="Arial"/>
+                <w:w w:val="109"/>
+                <w:sz w:val="32"/>
+                <w:szCs w:val="32"/>
+              </w:rPr>
+              <w:t>yyyy</w:t>
+            </w:r>
+            <w:proofErr w:type="spellEnd"/>
+            <w:r>
+              <w:rPr>
+                <w:rFonts w:ascii="GDS Transport" w:hAnsi="GDS Transport" w:cs="Arial"/>
+                <w:w w:val="109"/>
+                <w:sz w:val="32"/>
+                <w:szCs w:val="32"/>
+              </w:rPr>
+              <w:t>’, ‘</w:t>
+            </w:r>
+            <w:proofErr w:type="spellStart"/>
+            <w:r>
+              <w:rPr>
+                <w:rFonts w:ascii="GDS Transport" w:hAnsi="GDS Transport" w:cs="Arial"/>
+                <w:w w:val="109"/>
+                <w:sz w:val="32"/>
+                <w:szCs w:val="32"/>
+              </w:rPr>
+              <w:t>yyyy</w:t>
+            </w:r>
+            <w:proofErr w:type="spellEnd"/>
+            <w:r>
+              <w:rPr>
+                <w:rFonts w:ascii="GDS Transport" w:hAnsi="GDS Transport" w:cs="Arial"/>
+                <w:w w:val="109"/>
+                <w:sz w:val="32"/>
+                <w:szCs w:val="32"/>
+              </w:rPr>
+              <w:t>-MM-</w:t>
+            </w:r>
+            <w:r>
+              <w:rPr>
+                <w:rFonts w:ascii="GDS Transport" w:hAnsi="GDS Transport" w:cs="Arial"/>
+                <w:w w:val="109"/>
+                <w:sz w:val="32"/>
+                <w:szCs w:val="32"/>
+              </w:rPr>
+              <w:t>d’</w:t>
+            </w:r>
+            <w:r>
+              <w:rPr>
+                <w:rFonts w:ascii="GDS Transport" w:hAnsi="GDS Transport" w:cs="Arial"/>
+                <w:w w:val="109"/>
+                <w:sz w:val="32"/>
+                <w:szCs w:val="32"/>
+              </w:rPr>
+              <w:t>)}</w:t>
+            </w:r>
+            <w:r>
+              <w:rPr>
+                <w:rFonts w:ascii="GDS Transport" w:hAnsi="GDS Transport" w:cs="Arial"/>
+                <w:w w:val="109"/>
+                <w:sz w:val="32"/>
+                <w:szCs w:val="32"/>
+              </w:rPr>
               <w:t>&gt;&gt;</w:t>
             </w:r>
           </w:p>
@@ -798,8 +875,46 @@
                 <w:sz w:val="32"/>
                 <w:szCs w:val="32"/>
               </w:rPr>
-              <w:t>&lt;&lt;courtCentreName&gt;&gt;</w:t>
-            </w:r>
+              <w:t>&lt;&lt;</w:t>
+            </w:r>
+            <w:proofErr w:type="spellStart"/>
+            <w:r>
+              <w:rPr>
+                <w:rFonts w:ascii="GDS Transport" w:hAnsi="GDS Transport" w:cs="Arial"/>
+                <w:b/>
+                <w:w w:val="96"/>
+                <w:sz w:val="32"/>
+                <w:szCs w:val="32"/>
+              </w:rPr>
+              <w:t>courtCentreName</w:t>
+            </w:r>
+            <w:proofErr w:type="spellEnd"/>
+            <w:r>
+              <w:rPr>
+                <w:rFonts w:ascii="GDS Transport" w:hAnsi="GDS Transport" w:cs="Arial"/>
+                <w:w w:val="96"/>
+                <w:sz w:val="32"/>
+                <w:szCs w:val="32"/>
+              </w:rPr>
+              <w:t>&gt;&gt;</w:t>
+            </w:r>
+          </w:p>
+          <w:p>
+            <w:pPr>
+              <w:widowControl w:val="0"/>
+              <w:autoSpaceDE w:val="0"/>
+              <w:autoSpaceDN w:val="0"/>
+              <w:adjustRightInd w:val="0"/>
+              <w:spacing w:before="10"/>
+              <w:ind w:right="-20"/>
+              <w:jc w:val="right"/>
+              <w:rPr>
+                <w:rFonts w:ascii="GDS Transport" w:hAnsi="GDS Transport" w:cs="Arial"/>
+                <w:w w:val="96"/>
+                <w:sz w:val="32"/>
+                <w:szCs w:val="32"/>
+              </w:rPr>
+            </w:pPr>
           </w:p>
         </w:tc>
       </w:tr>
@@ -861,62 +976,69 @@
               <w:jc w:val="right"/>
               <w:rPr>
                 <w:rFonts w:ascii="GDS Transport" w:hAnsi="GDS Transport" w:cs="Arial"/>
+                <w:b/>
                 <w:w w:val="85"/>
-                <w:sz w:val="16"/>
-                <w:szCs w:val="16"/>
-              </w:rPr>
-            </w:pPr>
-            <w:r>
-              <w:rPr>
-                <w:rFonts w:ascii="GDS Transport" w:hAnsi="GDS Transport" w:cs="Arial"/>
+                <w:sz w:val="32"/>
+                <w:szCs w:val="32"/>
+              </w:rPr>
+            </w:pPr>
+            <w:r>
+              <w:rPr>
+                <w:rFonts w:ascii="GDS Transport" w:hAnsi="GDS Transport" w:cs="Arial"/>
+                <w:b/>
                 <w:w w:val="96"/>
-                <w:sz w:val="16"/>
-                <w:szCs w:val="16"/>
+                <w:sz w:val="32"/>
+                <w:szCs w:val="32"/>
               </w:rPr>
               <w:t>D</w:t>
             </w:r>
             <w:r>
               <w:rPr>
                 <w:rFonts w:ascii="GDS Transport" w:hAnsi="GDS Transport" w:cs="Arial"/>
+                <w:b/>
                 <w:w w:val="89"/>
-                <w:sz w:val="16"/>
-                <w:szCs w:val="16"/>
+                <w:sz w:val="32"/>
+                <w:szCs w:val="32"/>
               </w:rPr>
               <w:t>EF</w:t>
             </w:r>
             <w:r>
               <w:rPr>
                 <w:rFonts w:ascii="GDS Transport" w:hAnsi="GDS Transport" w:cs="Arial"/>
+                <w:b/>
                 <w:w w:val="96"/>
-                <w:sz w:val="16"/>
-                <w:szCs w:val="16"/>
+                <w:sz w:val="32"/>
+                <w:szCs w:val="32"/>
               </w:rPr>
               <w:t>END</w:t>
             </w:r>
             <w:r>
               <w:rPr>
                 <w:rFonts w:ascii="GDS Transport" w:hAnsi="GDS Transport" w:cs="Arial"/>
+                <w:b/>
                 <w:w w:val="93"/>
-                <w:sz w:val="16"/>
-                <w:szCs w:val="16"/>
+                <w:sz w:val="32"/>
+                <w:szCs w:val="32"/>
               </w:rPr>
               <w:t>A</w:t>
             </w:r>
             <w:r>
               <w:rPr>
                 <w:rFonts w:ascii="GDS Transport" w:hAnsi="GDS Transport" w:cs="Arial"/>
+                <w:b/>
                 <w:w w:val="105"/>
-                <w:sz w:val="16"/>
-                <w:szCs w:val="16"/>
+                <w:sz w:val="32"/>
+                <w:szCs w:val="32"/>
               </w:rPr>
               <w:t>N</w:t>
             </w:r>
             <w:r>
               <w:rPr>
                 <w:rFonts w:ascii="GDS Transport" w:hAnsi="GDS Transport" w:cs="Arial"/>
+                <w:b/>
                 <w:w w:val="85"/>
-                <w:sz w:val="16"/>
-                <w:szCs w:val="16"/>
+                <w:sz w:val="32"/>
+                <w:szCs w:val="32"/>
               </w:rPr>
               <w:t>T</w:t>
             </w:r>
@@ -970,8 +1092,9 @@
                 <w:sz w:val="24"/>
                 <w:szCs w:val="24"/>
               </w:rPr>
-              <w:t xml:space="preserve">D.O.B, </w:t>
-            </w:r>
+              <w:t>D.</w:t>
+            </w:r>
+            <w:proofErr w:type="gramStart"/>
             <w:r>
               <w:rPr>
                 <w:rFonts w:ascii="GDS Transport" w:hAnsi="GDS Transport" w:cs="Arial"/>
@@ -979,8 +1102,9 @@
                 <w:sz w:val="24"/>
                 <w:szCs w:val="24"/>
               </w:rPr>
-              <w:t>&lt;&lt;</w:t>
-            </w:r>
+              <w:t>O.B</w:t>
+            </w:r>
+            <w:proofErr w:type="gramEnd"/>
             <w:r>
               <w:rPr>
                 <w:rFonts w:ascii="GDS Transport" w:hAnsi="GDS Transport" w:cs="Arial"/>
@@ -988,7 +1112,7 @@
                 <w:sz w:val="24"/>
                 <w:szCs w:val="24"/>
               </w:rPr>
-              <w:t>{dateFormat(</w:t>
+              <w:t xml:space="preserve">, </w:t>
             </w:r>
             <w:r>
               <w:rPr>
@@ -997,7 +1121,7 @@
                 <w:sz w:val="24"/>
                 <w:szCs w:val="24"/>
               </w:rPr>
-              <w:t>defendant.dateOfBirth</w:t>
+              <w:t>&lt;&lt;</w:t>
             </w:r>
             <w:r>
               <w:rPr>
@@ -1006,8 +1130,9 @@
                 <w:sz w:val="24"/>
                 <w:szCs w:val="24"/>
               </w:rPr>
-              <w:t>, ‘d MMMM yyyy’</w:t>
-            </w:r>
+              <w:t>{</w:t>
+            </w:r>
+            <w:proofErr w:type="spellStart"/>
             <w:r>
               <w:rPr>
                 <w:rFonts w:ascii="GDS Transport" w:hAnsi="GDS Transport" w:cs="Arial"/>
@@ -1015,7 +1140,106 @@
                 <w:sz w:val="24"/>
                 <w:szCs w:val="24"/>
               </w:rPr>
-              <w:t>, ‘yyyy-MM-dd’</w:t>
+              <w:t>dateFormat</w:t>
+            </w:r>
+            <w:proofErr w:type="spellEnd"/>
+            <w:r>
+              <w:rPr>
+                <w:rFonts w:ascii="GDS Transport" w:hAnsi="GDS Transport" w:cs="Arial"/>
+                <w:w w:val="95"/>
+                <w:sz w:val="24"/>
+                <w:szCs w:val="24"/>
+              </w:rPr>
+              <w:t>(</w:t>
+            </w:r>
+            <w:proofErr w:type="spellStart"/>
+            <w:r>
+              <w:rPr>
+                <w:rFonts w:ascii="GDS Transport" w:hAnsi="GDS Transport" w:cs="Arial"/>
+                <w:w w:val="95"/>
+                <w:sz w:val="24"/>
+                <w:szCs w:val="24"/>
+              </w:rPr>
+              <w:t>defendant.dateOfBirth</w:t>
+            </w:r>
+            <w:proofErr w:type="spellEnd"/>
+            <w:r>
+              <w:rPr>
+                <w:rFonts w:ascii="GDS Transport" w:hAnsi="GDS Transport" w:cs="Arial"/>
+                <w:w w:val="95"/>
+                <w:sz w:val="24"/>
+                <w:szCs w:val="24"/>
+              </w:rPr>
+              <w:t xml:space="preserve">, ‘d MMMM </w:t>
+            </w:r>
+            <w:proofErr w:type="spellStart"/>
+            <w:r>
+              <w:rPr>
+                <w:rFonts w:ascii="GDS Transport" w:hAnsi="GDS Transport" w:cs="Arial"/>
+                <w:w w:val="95"/>
+                <w:sz w:val="24"/>
+                <w:szCs w:val="24"/>
+              </w:rPr>
+              <w:t>yyyy</w:t>
+            </w:r>
+            <w:proofErr w:type="spellEnd"/>
+            <w:r>
+              <w:rPr>
+                <w:rFonts w:ascii="GDS Transport" w:hAnsi="GDS Transport" w:cs="Arial"/>
+                <w:w w:val="95"/>
+                <w:sz w:val="24"/>
+                <w:szCs w:val="24"/>
+              </w:rPr>
+              <w:t>’</w:t>
+            </w:r>
+            <w:r>
+              <w:rPr>
+                <w:rFonts w:ascii="GDS Transport" w:hAnsi="GDS Transport" w:cs="Arial"/>
+                <w:w w:val="95"/>
+                <w:sz w:val="24"/>
+                <w:szCs w:val="24"/>
+              </w:rPr>
+              <w:t>, ‘</w:t>
+            </w:r>
+            <w:proofErr w:type="spellStart"/>
+            <w:r>
+              <w:rPr>
+                <w:rFonts w:ascii="GDS Transport" w:hAnsi="GDS Transport" w:cs="Arial"/>
+                <w:w w:val="95"/>
+                <w:sz w:val="24"/>
+                <w:szCs w:val="24"/>
+              </w:rPr>
+              <w:t>yyyy</w:t>
+            </w:r>
+            <w:proofErr w:type="spellEnd"/>
+            <w:r>
+              <w:rPr>
+                <w:rFonts w:ascii="GDS Transport" w:hAnsi="GDS Transport" w:cs="Arial"/>
+                <w:w w:val="95"/>
+                <w:sz w:val="24"/>
+                <w:szCs w:val="24"/>
+              </w:rPr>
+              <w:t>-MM-</w:t>
+            </w:r>
+            <w:proofErr w:type="spellStart"/>
+            <w:r>
+              <w:rPr>
+                <w:rFonts w:ascii="GDS Transport" w:hAnsi="GDS Transport" w:cs="Arial"/>
+                <w:w w:val="95"/>
+                <w:sz w:val="24"/>
+                <w:szCs w:val="24"/>
+              </w:rPr>
+              <w:t>dd</w:t>
+            </w:r>
+            <w:proofErr w:type="spellEnd"/>
+            <w:r>
+              <w:rPr>
+                <w:rFonts w:ascii="GDS Transport" w:hAnsi="GDS Transport" w:cs="Arial"/>
+                <w:w w:val="95"/>
+                <w:sz w:val="24"/>
+                <w:szCs w:val="24"/>
+              </w:rPr>
+              <w:t>’</w:t>
             </w:r>
             <w:r>
               <w:rPr>
@@ -1186,7 +1410,107 @@
                 <w:sz w:val="24"/>
                 <w:szCs w:val="24"/>
               </w:rPr>
-              <w:t>&lt;&lt;rs_caseUrns&gt;&gt;&lt;&lt;$current&gt;&gt;&lt;&lt;cs_{$itemnum&lt;$size}&gt;&gt;, &lt;&lt;es_&gt;&gt;&lt;&lt;es_&gt;&gt;</w:t>
+              <w:t>&lt;&lt;</w:t>
+            </w:r>
+            <w:proofErr w:type="spellStart"/>
+            <w:r>
+              <w:rPr>
+                <w:rFonts w:ascii="GDS Transport" w:hAnsi="GDS Transport" w:cs="Arial"/>
+                <w:w w:val="113"/>
+                <w:sz w:val="24"/>
+                <w:szCs w:val="24"/>
+              </w:rPr>
+              <w:t>rs_caseUrns</w:t>
+            </w:r>
+            <w:proofErr w:type="spellEnd"/>
+            <w:r>
+              <w:rPr>
+                <w:rFonts w:ascii="GDS Transport" w:hAnsi="GDS Transport" w:cs="Arial"/>
+                <w:w w:val="113"/>
+                <w:sz w:val="24"/>
+                <w:szCs w:val="24"/>
+              </w:rPr>
+              <w:t>&gt;&gt;&lt;&lt;$current&gt;&gt;&lt;&lt;</w:t>
+            </w:r>
+            <w:proofErr w:type="spellStart"/>
+            <w:r>
+              <w:rPr>
+                <w:rFonts w:ascii="GDS Transport" w:hAnsi="GDS Transport" w:cs="Arial"/>
+                <w:w w:val="113"/>
+                <w:sz w:val="24"/>
+                <w:szCs w:val="24"/>
+              </w:rPr>
+              <w:t>cs</w:t>
+            </w:r>
+            <w:proofErr w:type="spellEnd"/>
+            <w:r>
+              <w:rPr>
+                <w:rFonts w:ascii="GDS Transport" w:hAnsi="GDS Transport" w:cs="Arial"/>
+                <w:w w:val="113"/>
+                <w:sz w:val="24"/>
+                <w:szCs w:val="24"/>
+              </w:rPr>
+              <w:t>_{$</w:t>
+            </w:r>
+            <w:proofErr w:type="spellStart"/>
+            <w:r>
+              <w:rPr>
+                <w:rFonts w:ascii="GDS Transport" w:hAnsi="GDS Transport" w:cs="Arial"/>
+                <w:w w:val="113"/>
+                <w:sz w:val="24"/>
+                <w:szCs w:val="24"/>
+              </w:rPr>
+              <w:t>itemnum</w:t>
+            </w:r>
+            <w:proofErr w:type="spellEnd"/>
+            <w:r>
+              <w:rPr>
+                <w:rFonts w:ascii="GDS Transport" w:hAnsi="GDS Transport" w:cs="Arial"/>
+                <w:w w:val="113"/>
+                <w:sz w:val="24"/>
+                <w:szCs w:val="24"/>
+              </w:rPr>
+              <w:t>&lt;$size}&gt;&gt;, &lt;&lt;</w:t>
+            </w:r>
+            <w:proofErr w:type="spellStart"/>
+            <w:r>
+              <w:rPr>
+                <w:rFonts w:ascii="GDS Transport" w:hAnsi="GDS Transport" w:cs="Arial"/>
+                <w:w w:val="113"/>
+                <w:sz w:val="24"/>
+                <w:szCs w:val="24"/>
+              </w:rPr>
+              <w:t>es</w:t>
+            </w:r>
+            <w:proofErr w:type="spellEnd"/>
+            <w:r>
+              <w:rPr>
+                <w:rFonts w:ascii="GDS Transport" w:hAnsi="GDS Transport" w:cs="Arial"/>
+                <w:w w:val="113"/>
+                <w:sz w:val="24"/>
+                <w:szCs w:val="24"/>
+              </w:rPr>
+              <w:t>_&gt;&gt;&lt;&lt;</w:t>
+            </w:r>
+            <w:proofErr w:type="spellStart"/>
+            <w:r>
+              <w:rPr>
+                <w:rFonts w:ascii="GDS Transport" w:hAnsi="GDS Transport" w:cs="Arial"/>
+                <w:w w:val="113"/>
+                <w:sz w:val="24"/>
+                <w:szCs w:val="24"/>
+              </w:rPr>
+              <w:t>es</w:t>
+            </w:r>
+            <w:proofErr w:type="spellEnd"/>
+            <w:r>
+              <w:rPr>
+                <w:rFonts w:ascii="GDS Transport" w:hAnsi="GDS Transport" w:cs="Arial"/>
+                <w:w w:val="113"/>
+                <w:sz w:val="24"/>
+                <w:szCs w:val="24"/>
+              </w:rPr>
+              <w:t>_&gt;&gt;</w:t>
             </w:r>
           </w:p>
           <w:p>
@@ -1228,7 +1552,25 @@
           <w:sz w:val="20"/>
           <w:szCs w:val="20"/>
         </w:rPr>
-        <w:t>&lt;&lt;rs_cases&gt;&gt;</w:t>
+        <w:t>&lt;&lt;</w:t>
+      </w:r>
+      <w:proofErr w:type="spellStart"/>
+      <w:r>
+        <w:rPr>
+          <w:rFonts w:ascii="GDS Transport" w:hAnsi="GDS Transport" w:cs="Arial"/>
+          <w:sz w:val="20"/>
+          <w:szCs w:val="20"/>
+        </w:rPr>
+        <w:t>rs_cases</w:t>
+      </w:r>
+      <w:proofErr w:type="spellEnd"/>
+      <w:r>
+        <w:rPr>
+          <w:rFonts w:ascii="GDS Transport" w:hAnsi="GDS Transport" w:cs="Arial"/>
+          <w:sz w:val="20"/>
+          <w:szCs w:val="20"/>
+        </w:rPr>
+        <w:t>&gt;&gt;</w:t>
       </w:r>
     </w:p>
     <w:p>
@@ -1316,7 +1658,7 @@
               </wp:anchor>
             </w:drawing>
           </mc:Choice>
-          <mc:Fallback>
+          <mc:Fallback xmlns:mv="urn:schemas-microsoft-com:mac:vml" xmlns:mo="http://schemas.microsoft.com/office/mac/office/2008/main">
             <w:pict>
               <v:rect w14:anchorId="0D072169" id="Rectangle 3" o:spid="_x0000_s1026" style="position:absolute;margin-left:42.55pt;margin-top:.55pt;width:510.25pt;height:.95pt;z-index:-251660288;visibility:visible;mso-wrap-style:square;mso-width-percent:0;mso-height-percent:0;mso-wrap-distance-left:9pt;mso-wrap-distance-top:0;mso-wrap-distance-right:9pt;mso-wrap-distance-bottom:0;mso-position-horizontal:absolute;mso-position-horizontal-relative:page;mso-position-vertical:absolute;mso-position-vertical-relative:text;mso-width-percent:0;mso-height-percent:0;mso-width-relative:page;mso-height-relative:page;v-text-anchor:top" o:gfxdata="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" o:allowincell="f" o:allowoverlap="f" fillcolor="#d8d8d8" stroked="f">
                 <v:path arrowok="t"/>
@@ -1439,7 +1781,44 @@
                 <w:sz w:val="20"/>
                 <w:szCs w:val="20"/>
               </w:rPr>
-              <w:t>&lt;&lt;cc_{defendantCaseResults.size&gt;0}&gt;&gt;</w:t>
+              <w:t>&lt;&lt;cc</w:t>
+            </w:r>
+            <w:proofErr w:type="gramStart"/>
+            <w:r>
+              <w:rPr>
+                <w:rFonts w:ascii="GDS Transport" w:hAnsi="GDS Transport" w:cs="Arial"/>
+                <w:b/>
+                <w:bCs/>
+                <w:w w:val="93"/>
+                <w:sz w:val="20"/>
+                <w:szCs w:val="20"/>
+              </w:rPr>
+              <w:t>_{</w:t>
+            </w:r>
+            <w:proofErr w:type="spellStart"/>
+            <w:proofErr w:type="gramEnd"/>
+            <w:r>
+              <w:rPr>
+                <w:rFonts w:ascii="GDS Transport" w:hAnsi="GDS Transport" w:cs="Arial"/>
+                <w:b/>
+                <w:bCs/>
+                <w:w w:val="93"/>
+                <w:sz w:val="20"/>
+                <w:szCs w:val="20"/>
+              </w:rPr>
+              <w:t>defendantCaseResults.size</w:t>
+            </w:r>
+            <w:proofErr w:type="spellEnd"/>
+            <w:r>
+              <w:rPr>
+                <w:rFonts w:ascii="GDS Transport" w:hAnsi="GDS Transport" w:cs="Arial"/>
+                <w:b/>
+                <w:bCs/>
+                <w:w w:val="93"/>
+                <w:sz w:val="20"/>
+                <w:szCs w:val="20"/>
+              </w:rPr>
+              <w:t>&gt;0}&gt;&gt;</w:t>
             </w:r>
           </w:p>
         </w:tc>
@@ -1466,6 +1845,17 @@
                 <w:szCs w:val="16"/>
               </w:rPr>
             </w:pPr>
+            <w:r>
+              <w:rPr>
+                <w:rFonts w:ascii="GDS Transport" w:hAnsi="GDS Transport" w:cs="Arial"/>
+                <w:b/>
+                <w:bCs/>
+                <w:w w:val="93"/>
+                <w:sz w:val="20"/>
+                <w:szCs w:val="20"/>
+              </w:rPr>
+              <w:t>&lt;&lt;urn&gt;&gt;</w:t>
+            </w:r>
           </w:p>
         </w:tc>
         <w:tc>
@@ -1490,17 +1880,6 @@
                 <w:szCs w:val="16"/>
               </w:rPr>
             </w:pPr>
-            <w:r>
-              <w:rPr>
-                <w:rFonts w:ascii="GDS Transport" w:hAnsi="GDS Transport" w:cs="Arial"/>
-                <w:b/>
-                <w:bCs/>
-                <w:w w:val="93"/>
-                <w:sz w:val="20"/>
-                <w:szCs w:val="20"/>
-              </w:rPr>
-              <w:t>&lt;&lt;rr_defendantCaseResults&gt;&gt;</w:t>
-            </w:r>
           </w:p>
         </w:tc>
       </w:tr>
@@ -1526,17 +1905,6 @@
                 <w:szCs w:val="16"/>
               </w:rPr>
             </w:pPr>
-            <w:r>
-              <w:rPr>
-                <w:rFonts w:ascii="GDS Transport" w:hAnsi="GDS Transport" w:cs="Arial"/>
-                <w:b/>
-                <w:bCs/>
-                <w:w w:val="93"/>
-                <w:sz w:val="20"/>
-                <w:szCs w:val="20"/>
-              </w:rPr>
-              <w:t>&lt;&lt;urn&gt;&gt;</w:t>
-            </w:r>
           </w:p>
         </w:tc>
         <w:tc>
@@ -1557,470 +1925,47 @@
               <w:ind w:right="-20"/>
               <w:rPr>
                 <w:rFonts w:ascii="GDS Transport" w:hAnsi="GDS Transport" w:cs="Arial"/>
-                <w:sz w:val="16"/>
-                <w:szCs w:val="16"/>
-              </w:rPr>
-            </w:pPr>
-            <w:r>
-              <w:rPr>
-                <w:rFonts w:ascii="GDS Transport" w:hAnsi="GDS Transport" w:cs="Arial"/>
                 <w:b/>
                 <w:bCs/>
                 <w:w w:val="93"/>
                 <w:sz w:val="20"/>
                 <w:szCs w:val="20"/>
               </w:rPr>
-              <w:t>&lt;&lt;label&gt;&gt;</w:t>
-            </w:r>
-            <w:r>
-              <w:rPr>
-                <w:rFonts w:ascii="GDS Transport" w:hAnsi="GDS Transport" w:cs="Arial"/>
-                <w:b/>
-                <w:bCs/>
-                <w:sz w:val="20"/>
-                <w:szCs w:val="20"/>
-              </w:rPr>
-              <w:t xml:space="preserve">                                </w:t>
-            </w:r>
-            <w:r>
-              <w:rPr>
-                <w:rFonts w:ascii="GDS Transport" w:hAnsi="GDS Transport" w:cs="Arial"/>
-                <w:b/>
-                <w:bCs/>
-                <w:spacing w:val="4"/>
-                <w:sz w:val="20"/>
-                <w:szCs w:val="20"/>
-              </w:rPr>
-              <w:t xml:space="preserve"> </w:t>
-            </w:r>
-          </w:p>
-        </w:tc>
-      </w:tr>
-      <w:tr>
-        <w:tc>
-          <w:tcPr>
-            <w:tcW w:w="3252" w:type="dxa"/>
-            <w:tcMar>
-              <w:left w:w="0" w:type="dxa"/>
-              <w:right w:w="0" w:type="dxa"/>
-            </w:tcMar>
-          </w:tcPr>
-          <w:p>
-            <w:pPr>
-              <w:widowControl w:val="0"/>
-              <w:autoSpaceDE w:val="0"/>
-              <w:autoSpaceDN w:val="0"/>
-              <w:adjustRightInd w:val="0"/>
-              <w:ind w:right="-20"/>
-              <w:rPr>
-                <w:rFonts w:ascii="GDS Transport" w:hAnsi="GDS Transport" w:cs="Arial"/>
-                <w:sz w:val="16"/>
-                <w:szCs w:val="16"/>
-              </w:rPr>
-            </w:pPr>
-          </w:p>
-        </w:tc>
-        <w:tc>
-          <w:tcPr>
-            <w:tcW w:w="2982" w:type="dxa"/>
-            <w:tcMar>
-              <w:left w:w="0" w:type="dxa"/>
-              <w:right w:w="0" w:type="dxa"/>
-            </w:tcMar>
-          </w:tcPr>
-          <w:p>
-            <w:pPr>
-              <w:widowControl w:val="0"/>
-              <w:autoSpaceDE w:val="0"/>
-              <w:autoSpaceDN w:val="0"/>
-              <w:adjustRightInd w:val="0"/>
-              <w:ind w:right="-20"/>
-              <w:rPr>
-                <w:rFonts w:ascii="GDS Transport" w:hAnsi="GDS Transport" w:cs="Arial"/>
-                <w:b/>
-                <w:bCs/>
-                <w:w w:val="95"/>
-                <w:sz w:val="20"/>
-                <w:szCs w:val="20"/>
-              </w:rPr>
-            </w:pPr>
-            <w:r>
-              <w:rPr>
-                <w:rFonts w:ascii="GDS Transport" w:hAnsi="GDS Transport" w:cs="Arial"/>
-                <w:b/>
-                <w:bCs/>
-                <w:w w:val="95"/>
-                <w:sz w:val="20"/>
-                <w:szCs w:val="20"/>
-              </w:rPr>
-              <w:t>&lt;&lt;rr_prompts&gt;&gt;</w:t>
-            </w:r>
-            <w:r>
-              <w:rPr>
-                <w:rFonts w:ascii="GDS Transport" w:hAnsi="GDS Transport" w:cs="Arial"/>
-                <w:b/>
-                <w:bCs/>
-                <w:sz w:val="20"/>
-                <w:szCs w:val="20"/>
-              </w:rPr>
-              <w:t xml:space="preserve">                   </w:t>
-            </w:r>
-            <w:r>
-              <w:rPr>
-                <w:rFonts w:ascii="GDS Transport" w:hAnsi="GDS Transport" w:cs="Arial"/>
-                <w:b/>
-                <w:bCs/>
-                <w:sz w:val="20"/>
-                <w:szCs w:val="20"/>
-              </w:rPr>
-              <w:t xml:space="preserve">                               </w:t>
-            </w:r>
-            <w:r>
-              <w:rPr>
-                <w:rFonts w:ascii="GDS Transport" w:hAnsi="GDS Transport" w:cs="Arial"/>
-                <w:b/>
-                <w:bCs/>
-                <w:sz w:val="20"/>
-                <w:szCs w:val="20"/>
-              </w:rPr>
-              <w:t xml:space="preserve">                          </w:t>
-            </w:r>
-            <w:r>
-              <w:rPr>
-                <w:rFonts w:ascii="GDS Transport" w:hAnsi="GDS Transport" w:cs="Arial"/>
-                <w:b/>
-                <w:bCs/>
-                <w:spacing w:val="38"/>
-                <w:sz w:val="20"/>
-                <w:szCs w:val="20"/>
-              </w:rPr>
-              <w:t xml:space="preserve"> </w:t>
-            </w:r>
-          </w:p>
-        </w:tc>
-        <w:tc>
-          <w:tcPr>
-            <w:tcW w:w="3972" w:type="dxa"/>
-            <w:tcMar>
-              <w:left w:w="0" w:type="dxa"/>
-              <w:right w:w="0" w:type="dxa"/>
-            </w:tcMar>
-          </w:tcPr>
-          <w:p>
-            <w:pPr>
-              <w:widowControl w:val="0"/>
-              <w:autoSpaceDE w:val="0"/>
-              <w:autoSpaceDN w:val="0"/>
-              <w:adjustRightInd w:val="0"/>
-              <w:ind w:right="-20"/>
-              <w:jc w:val="right"/>
-              <w:rPr>
-                <w:rFonts w:ascii="GDS Transport" w:hAnsi="GDS Transport" w:cs="Arial"/>
-                <w:w w:val="66"/>
-                <w:sz w:val="20"/>
-                <w:szCs w:val="20"/>
-              </w:rPr>
-            </w:pPr>
-            <w:r>
-              <w:rPr>
-                <w:rFonts w:ascii="GDS Transport" w:hAnsi="GDS Transport" w:cs="Arial"/>
-                <w:w w:val="92"/>
-                <w:sz w:val="24"/>
-                <w:szCs w:val="24"/>
-              </w:rPr>
-              <w:t>&lt;&lt;defendant.name&gt;&gt;</w:t>
-            </w:r>
-          </w:p>
-        </w:tc>
-      </w:tr>
-      <w:tr>
-        <w:tc>
-          <w:tcPr>
-            <w:tcW w:w="3252" w:type="dxa"/>
-            <w:tcMar>
-              <w:left w:w="0" w:type="dxa"/>
-              <w:right w:w="0" w:type="dxa"/>
-            </w:tcMar>
-          </w:tcPr>
-          <w:p>
-            <w:pPr>
-              <w:widowControl w:val="0"/>
-              <w:autoSpaceDE w:val="0"/>
-              <w:autoSpaceDN w:val="0"/>
-              <w:adjustRightInd w:val="0"/>
-              <w:ind w:right="-20"/>
-              <w:rPr>
-                <w:rFonts w:ascii="GDS Transport" w:hAnsi="GDS Transport" w:cs="Arial"/>
-                <w:sz w:val="16"/>
-                <w:szCs w:val="16"/>
-              </w:rPr>
-            </w:pPr>
-          </w:p>
-        </w:tc>
-        <w:tc>
-          <w:tcPr>
-            <w:tcW w:w="2982" w:type="dxa"/>
-            <w:tcMar>
-              <w:left w:w="0" w:type="dxa"/>
-              <w:right w:w="0" w:type="dxa"/>
-            </w:tcMar>
-          </w:tcPr>
-          <w:p>
-            <w:pPr>
-              <w:widowControl w:val="0"/>
-              <w:autoSpaceDE w:val="0"/>
-              <w:autoSpaceDN w:val="0"/>
-              <w:adjustRightInd w:val="0"/>
-              <w:ind w:right="-20"/>
-              <w:rPr>
-                <w:rFonts w:ascii="GDS Transport" w:hAnsi="GDS Transport" w:cs="Arial"/>
-                <w:b/>
-                <w:bCs/>
-                <w:w w:val="94"/>
-                <w:sz w:val="20"/>
-                <w:szCs w:val="20"/>
-              </w:rPr>
-            </w:pPr>
-            <w:r>
-              <w:rPr>
-                <w:rFonts w:ascii="GDS Transport" w:hAnsi="GDS Transport" w:cs="Arial"/>
-                <w:b/>
-                <w:bCs/>
-                <w:w w:val="94"/>
-                <w:sz w:val="20"/>
-                <w:szCs w:val="20"/>
-              </w:rPr>
-              <w:t>&lt;&lt;label&gt;&gt;</w:t>
-            </w:r>
-            <w:r>
-              <w:rPr>
-                <w:rFonts w:ascii="GDS Transport" w:hAnsi="GDS Transport" w:cs="Arial"/>
-                <w:b/>
-                <w:bCs/>
-                <w:sz w:val="20"/>
-                <w:szCs w:val="20"/>
-              </w:rPr>
-              <w:t xml:space="preserve">                          </w:t>
-            </w:r>
-            <w:r>
-              <w:rPr>
-                <w:rFonts w:ascii="GDS Transport" w:hAnsi="GDS Transport" w:cs="Arial"/>
-                <w:b/>
-                <w:bCs/>
-                <w:sz w:val="20"/>
-                <w:szCs w:val="20"/>
-              </w:rPr>
-              <w:t xml:space="preserve">                              </w:t>
-            </w:r>
-            <w:r>
-              <w:rPr>
-                <w:rFonts w:ascii="GDS Transport" w:hAnsi="GDS Transport" w:cs="Arial"/>
-                <w:b/>
-                <w:bCs/>
-                <w:sz w:val="20"/>
-                <w:szCs w:val="20"/>
-              </w:rPr>
-              <w:t xml:space="preserve">                  </w:t>
-            </w:r>
-            <w:r>
-              <w:rPr>
-                <w:rFonts w:ascii="GDS Transport" w:hAnsi="GDS Transport" w:cs="Arial"/>
-                <w:b/>
-                <w:bCs/>
-                <w:spacing w:val="46"/>
-                <w:sz w:val="20"/>
-                <w:szCs w:val="20"/>
-              </w:rPr>
-              <w:t xml:space="preserve"> </w:t>
-            </w:r>
-          </w:p>
-        </w:tc>
-        <w:tc>
-          <w:tcPr>
-            <w:tcW w:w="3972" w:type="dxa"/>
-            <w:tcMar>
-              <w:left w:w="0" w:type="dxa"/>
-              <w:right w:w="0" w:type="dxa"/>
-            </w:tcMar>
-          </w:tcPr>
-          <w:p>
-            <w:pPr>
-              <w:widowControl w:val="0"/>
-              <w:autoSpaceDE w:val="0"/>
-              <w:autoSpaceDN w:val="0"/>
-              <w:adjustRightInd w:val="0"/>
-              <w:ind w:right="-20"/>
-              <w:jc w:val="right"/>
-              <w:rPr>
-                <w:rFonts w:ascii="GDS Transport Light" w:hAnsi="GDS Transport Light" w:cs="Arial"/>
-                <w:w w:val="66"/>
-                <w:sz w:val="20"/>
-                <w:szCs w:val="20"/>
-              </w:rPr>
-            </w:pPr>
-            <w:r>
-              <w:rPr>
-                <w:rFonts w:ascii="GDS Transport" w:hAnsi="GDS Transport" w:cs="Arial"/>
-                <w:w w:val="89"/>
-                <w:sz w:val="20"/>
-                <w:szCs w:val="20"/>
-              </w:rPr>
-              <w:t>&lt;&lt;cs_{value!=null}&gt;&gt;</w:t>
-            </w:r>
-            <w:r>
-              <w:rPr>
-                <w:rFonts w:ascii="GDS Transport" w:hAnsi="GDS Transport" w:cs="Arial"/>
-                <w:w w:val="89"/>
-                <w:sz w:val="20"/>
-                <w:szCs w:val="20"/>
-              </w:rPr>
-              <w:t xml:space="preserve"> </w:t>
-            </w:r>
-            <w:r>
-              <w:rPr>
-                <w:rFonts w:ascii="GDS Transport" w:hAnsi="GDS Transport" w:cs="Arial"/>
-                <w:w w:val="89"/>
-                <w:sz w:val="20"/>
-                <w:szCs w:val="20"/>
-              </w:rPr>
-              <w:t>&lt;&lt;value&gt;&gt;&lt;&lt;es_&gt;&gt;</w:t>
-            </w:r>
-          </w:p>
-        </w:tc>
-      </w:tr>
-      <w:tr>
-        <w:tc>
-          <w:tcPr>
-            <w:tcW w:w="3252" w:type="dxa"/>
-            <w:tcMar>
-              <w:left w:w="0" w:type="dxa"/>
-              <w:right w:w="0" w:type="dxa"/>
-            </w:tcMar>
-          </w:tcPr>
-          <w:p>
-            <w:pPr>
-              <w:widowControl w:val="0"/>
-              <w:autoSpaceDE w:val="0"/>
-              <w:autoSpaceDN w:val="0"/>
-              <w:adjustRightInd w:val="0"/>
-              <w:ind w:right="-20"/>
-              <w:rPr>
-                <w:rFonts w:ascii="GDS Transport" w:hAnsi="GDS Transport" w:cs="Arial"/>
-                <w:sz w:val="16"/>
-                <w:szCs w:val="16"/>
-              </w:rPr>
-            </w:pPr>
-          </w:p>
-        </w:tc>
-        <w:tc>
-          <w:tcPr>
-            <w:tcW w:w="2982" w:type="dxa"/>
-            <w:tcMar>
-              <w:left w:w="0" w:type="dxa"/>
-              <w:right w:w="0" w:type="dxa"/>
-            </w:tcMar>
-          </w:tcPr>
-          <w:p>
-            <w:pPr>
-              <w:widowControl w:val="0"/>
-              <w:autoSpaceDE w:val="0"/>
-              <w:autoSpaceDN w:val="0"/>
-              <w:adjustRightInd w:val="0"/>
-              <w:ind w:right="-20"/>
-              <w:rPr>
-                <w:rFonts w:ascii="GDS Transport" w:hAnsi="GDS Transport" w:cs="Arial"/>
-                <w:b/>
-                <w:bCs/>
-                <w:w w:val="92"/>
-                <w:sz w:val="20"/>
-                <w:szCs w:val="20"/>
-              </w:rPr>
-            </w:pPr>
-            <w:r>
-              <w:rPr>
-                <w:rFonts w:ascii="GDS Transport" w:hAnsi="GDS Transport" w:cs="Arial"/>
-                <w:b/>
-                <w:bCs/>
-                <w:w w:val="97"/>
-                <w:sz w:val="20"/>
-                <w:szCs w:val="20"/>
-              </w:rPr>
-              <w:t>&lt;&lt;er_prompts&gt;&gt;</w:t>
-            </w:r>
-            <w:r>
-              <w:rPr>
-                <w:rFonts w:ascii="GDS Transport" w:hAnsi="GDS Transport" w:cs="Arial"/>
-                <w:b/>
-                <w:bCs/>
-                <w:sz w:val="20"/>
-                <w:szCs w:val="20"/>
-              </w:rPr>
-              <w:t xml:space="preserve">                        </w:t>
-            </w:r>
-            <w:r>
-              <w:rPr>
-                <w:rFonts w:ascii="GDS Transport" w:hAnsi="GDS Transport" w:cs="Arial"/>
-                <w:b/>
-                <w:bCs/>
-                <w:sz w:val="20"/>
-                <w:szCs w:val="20"/>
-              </w:rPr>
-              <w:t xml:space="preserve">                        </w:t>
-            </w:r>
-            <w:r>
-              <w:rPr>
-                <w:rFonts w:ascii="GDS Transport" w:hAnsi="GDS Transport" w:cs="Arial"/>
-                <w:b/>
-                <w:bCs/>
-                <w:sz w:val="20"/>
-                <w:szCs w:val="20"/>
-              </w:rPr>
-              <w:t xml:space="preserve">         </w:t>
-            </w:r>
-            <w:r>
-              <w:rPr>
-                <w:rFonts w:ascii="GDS Transport" w:hAnsi="GDS Transport" w:cs="Arial"/>
-                <w:b/>
-                <w:bCs/>
-                <w:spacing w:val="45"/>
-                <w:sz w:val="20"/>
-                <w:szCs w:val="20"/>
-              </w:rPr>
-              <w:t xml:space="preserve"> </w:t>
-            </w:r>
-          </w:p>
-        </w:tc>
-        <w:tc>
-          <w:tcPr>
-            <w:tcW w:w="3972" w:type="dxa"/>
-            <w:tcMar>
-              <w:left w:w="0" w:type="dxa"/>
-              <w:right w:w="0" w:type="dxa"/>
-            </w:tcMar>
-          </w:tcPr>
-          <w:p>
-            <w:pPr>
-              <w:widowControl w:val="0"/>
-              <w:autoSpaceDE w:val="0"/>
-              <w:autoSpaceDN w:val="0"/>
-              <w:adjustRightInd w:val="0"/>
-              <w:ind w:right="-20"/>
-              <w:jc w:val="right"/>
-              <w:rPr>
-                <w:rFonts w:ascii="GDS Transport" w:hAnsi="GDS Transport" w:cs="Arial"/>
-                <w:w w:val="66"/>
-                <w:sz w:val="20"/>
-                <w:szCs w:val="20"/>
-              </w:rPr>
-            </w:pPr>
-            <w:r>
-              <w:rPr>
-                <w:rFonts w:ascii="GDS Transport" w:hAnsi="GDS Transport" w:cs="Arial"/>
-                <w:w w:val="92"/>
-                <w:sz w:val="24"/>
-                <w:szCs w:val="24"/>
-              </w:rPr>
-              <w:t>&lt;&lt;defendant.name&gt;&gt;</w:t>
+            </w:pPr>
+            <w:r>
+              <w:rPr>
+                <w:rFonts w:ascii="GDS Transport" w:hAnsi="GDS Transport" w:cs="Arial"/>
+                <w:b/>
+                <w:bCs/>
+                <w:w w:val="93"/>
+                <w:sz w:val="20"/>
+                <w:szCs w:val="20"/>
+              </w:rPr>
+              <w:t>&lt;&lt;</w:t>
+            </w:r>
+            <w:proofErr w:type="spellStart"/>
+            <w:r>
+              <w:rPr>
+                <w:rFonts w:ascii="GDS Transport" w:hAnsi="GDS Transport" w:cs="Arial"/>
+                <w:b/>
+                <w:bCs/>
+                <w:w w:val="93"/>
+                <w:sz w:val="20"/>
+                <w:szCs w:val="20"/>
+              </w:rPr>
+              <w:t>rr_defendantCaseResults</w:t>
+            </w:r>
+            <w:proofErr w:type="spellEnd"/>
+            <w:r>
+              <w:rPr>
+                <w:rFonts w:ascii="GDS Transport" w:hAnsi="GDS Transport" w:cs="Arial"/>
+                <w:b/>
+                <w:bCs/>
+                <w:w w:val="93"/>
+                <w:sz w:val="20"/>
+                <w:szCs w:val="20"/>
+              </w:rPr>
+              <w:t>&gt;&gt;</w:t>
             </w:r>
           </w:p>
         </w:tc>
@@ -2067,44 +2012,10 @@
               <w:ind w:right="-20"/>
               <w:rPr>
                 <w:rFonts w:ascii="GDS Transport" w:hAnsi="GDS Transport" w:cs="Arial"/>
-                <w:w w:val="66"/>
-                <w:sz w:val="20"/>
-                <w:szCs w:val="20"/>
-              </w:rPr>
-            </w:pPr>
-            <w:r>
-              <w:rPr>
-                <w:rFonts w:ascii="GDS Transport" w:hAnsi="GDS Transport" w:cs="Arial"/>
-                <w:b/>
-                <w:bCs/>
-                <w:w w:val="97"/>
-                <w:sz w:val="20"/>
-                <w:szCs w:val="20"/>
-              </w:rPr>
-              <w:t>&lt;&lt;cr_{$</w:t>
-            </w:r>
-            <w:r>
-              <w:rPr>
-                <w:rFonts w:ascii="GDS Transport" w:hAnsi="GDS Transport" w:cs="Arial"/>
-                <w:b/>
-                <w:bCs/>
-                <w:w w:val="93"/>
-                <w:sz w:val="20"/>
-                <w:szCs w:val="20"/>
-              </w:rPr>
-              <w:t>rownum&lt;$size</w:t>
-            </w:r>
-            <w:r>
-              <w:rPr>
-                <w:rFonts w:ascii="GDS Transport" w:hAnsi="GDS Transport" w:cs="Arial"/>
-                <w:b/>
-                <w:bCs/>
-                <w:w w:val="97"/>
-                <w:sz w:val="20"/>
-                <w:szCs w:val="20"/>
-              </w:rPr>
-              <w:t>}&gt;&gt;</w:t>
-            </w:r>
+                <w:sz w:val="16"/>
+                <w:szCs w:val="16"/>
+              </w:rPr>
+            </w:pPr>
           </w:p>
         </w:tc>
       </w:tr>
@@ -2126,10 +2037,20 @@
               <w:ind w:right="-20"/>
               <w:rPr>
                 <w:rFonts w:ascii="GDS Transport" w:hAnsi="GDS Transport" w:cs="Arial"/>
+                <w:b/>
                 <w:sz w:val="16"/>
                 <w:szCs w:val="16"/>
               </w:rPr>
             </w:pPr>
+            <w:r>
+              <w:rPr>
+                <w:rFonts w:ascii="GDS Transport" w:hAnsi="GDS Transport" w:cs="Arial"/>
+                <w:b/>
+                <w:sz w:val="16"/>
+                <w:szCs w:val="16"/>
+              </w:rPr>
+              <w:t>Result summary</w:t>
+            </w:r>
           </w:p>
         </w:tc>
         <w:tc>
@@ -2148,9 +2069,503 @@
               <w:autoSpaceDN w:val="0"/>
               <w:adjustRightInd w:val="0"/>
               <w:ind w:right="-20"/>
+              <w:rPr>
+                <w:rFonts w:ascii="GDS Transport" w:hAnsi="GDS Transport" w:cs="Arial"/>
+                <w:b/>
+                <w:bCs/>
+                <w:w w:val="93"/>
+                <w:sz w:val="20"/>
+                <w:szCs w:val="20"/>
+              </w:rPr>
+            </w:pPr>
+            <w:r>
+              <w:rPr>
+                <w:rFonts w:ascii="GDS Transport" w:hAnsi="GDS Transport" w:cs="Arial"/>
+                <w:b/>
+                <w:bCs/>
+                <w:w w:val="93"/>
+                <w:sz w:val="20"/>
+                <w:szCs w:val="20"/>
+              </w:rPr>
+              <w:t>&lt;&lt;label&gt;&gt;</w:t>
+            </w:r>
+            <w:r>
+              <w:rPr>
+                <w:rFonts w:ascii="GDS Transport" w:hAnsi="GDS Transport" w:cs="Arial"/>
+                <w:b/>
+                <w:bCs/>
+                <w:sz w:val="20"/>
+                <w:szCs w:val="20"/>
+              </w:rPr>
+              <w:t xml:space="preserve">                                </w:t>
+            </w:r>
+            <w:r>
+              <w:rPr>
+                <w:rFonts w:ascii="GDS Transport" w:hAnsi="GDS Transport" w:cs="Arial"/>
+                <w:b/>
+                <w:bCs/>
+                <w:spacing w:val="4"/>
+                <w:sz w:val="20"/>
+                <w:szCs w:val="20"/>
+              </w:rPr>
+              <w:t xml:space="preserve"> </w:t>
+            </w:r>
+          </w:p>
+        </w:tc>
+      </w:tr>
+      <w:tr>
+        <w:tc>
+          <w:tcPr>
+            <w:tcW w:w="10206" w:type="dxa"/>
+            <w:gridSpan w:val="3"/>
+            <w:tcMar>
+              <w:left w:w="0" w:type="dxa"/>
+              <w:right w:w="0" w:type="dxa"/>
+            </w:tcMar>
+          </w:tcPr>
+          <w:p>
+            <w:pPr>
+              <w:widowControl w:val="0"/>
+              <w:autoSpaceDE w:val="0"/>
+              <w:autoSpaceDN w:val="0"/>
+              <w:adjustRightInd w:val="0"/>
+              <w:ind w:right="-20"/>
+              <w:rPr>
+                <w:rFonts w:ascii="GDS Transport" w:hAnsi="GDS Transport" w:cs="Arial"/>
+                <w:w w:val="66"/>
+                <w:sz w:val="20"/>
+                <w:szCs w:val="20"/>
+              </w:rPr>
+            </w:pPr>
+            <w:r>
+              <w:rPr>
+                <w:rFonts w:ascii="GDS Transport" w:hAnsi="GDS Transport" w:cs="Arial"/>
+                <w:b/>
+                <w:bCs/>
+                <w:w w:val="95"/>
+                <w:sz w:val="20"/>
+                <w:szCs w:val="20"/>
+              </w:rPr>
+              <w:t>&lt;&lt;</w:t>
+            </w:r>
+            <w:proofErr w:type="spellStart"/>
+            <w:r>
+              <w:rPr>
+                <w:rFonts w:ascii="GDS Transport" w:hAnsi="GDS Transport" w:cs="Arial"/>
+                <w:b/>
+                <w:bCs/>
+                <w:w w:val="95"/>
+                <w:sz w:val="20"/>
+                <w:szCs w:val="20"/>
+              </w:rPr>
+              <w:t>rr_prompts</w:t>
+            </w:r>
+            <w:proofErr w:type="spellEnd"/>
+            <w:r>
+              <w:rPr>
+                <w:rFonts w:ascii="GDS Transport" w:hAnsi="GDS Transport" w:cs="Arial"/>
+                <w:b/>
+                <w:bCs/>
+                <w:w w:val="95"/>
+                <w:sz w:val="20"/>
+                <w:szCs w:val="20"/>
+              </w:rPr>
+              <w:t>&gt;&gt;</w:t>
+            </w:r>
+            <w:r>
+              <w:rPr>
+                <w:rFonts w:ascii="GDS Transport" w:hAnsi="GDS Transport" w:cs="Arial"/>
+                <w:b/>
+                <w:bCs/>
+                <w:sz w:val="20"/>
+                <w:szCs w:val="20"/>
+              </w:rPr>
+              <w:t xml:space="preserve">                              </w:t>
+            </w:r>
+            <w:r>
+              <w:rPr>
+                <w:rFonts w:ascii="GDS Transport" w:hAnsi="GDS Transport" w:cs="Arial"/>
+                <w:b/>
+                <w:bCs/>
+                <w:sz w:val="20"/>
+                <w:szCs w:val="20"/>
+              </w:rPr>
+              <w:t xml:space="preserve">                          </w:t>
+            </w:r>
+            <w:r>
+              <w:rPr>
+                <w:rFonts w:ascii="GDS Transport" w:hAnsi="GDS Transport" w:cs="Arial"/>
+                <w:b/>
+                <w:bCs/>
+                <w:spacing w:val="38"/>
+                <w:sz w:val="20"/>
+                <w:szCs w:val="20"/>
+              </w:rPr>
+              <w:t xml:space="preserve"> </w:t>
+            </w:r>
+          </w:p>
+        </w:tc>
+      </w:tr>
+      <w:tr>
+        <w:tc>
+          <w:tcPr>
+            <w:tcW w:w="3252" w:type="dxa"/>
+            <w:tcMar>
+              <w:left w:w="0" w:type="dxa"/>
+              <w:right w:w="0" w:type="dxa"/>
+            </w:tcMar>
+          </w:tcPr>
+          <w:p>
+            <w:pPr>
+              <w:widowControl w:val="0"/>
+              <w:autoSpaceDE w:val="0"/>
+              <w:autoSpaceDN w:val="0"/>
+              <w:adjustRightInd w:val="0"/>
+              <w:ind w:right="-20"/>
+              <w:rPr>
+                <w:rFonts w:ascii="GDS Transport" w:hAnsi="GDS Transport" w:cs="Arial"/>
+                <w:sz w:val="16"/>
+                <w:szCs w:val="16"/>
+              </w:rPr>
+            </w:pPr>
+          </w:p>
+        </w:tc>
+        <w:tc>
+          <w:tcPr>
+            <w:tcW w:w="2982" w:type="dxa"/>
+            <w:tcMar>
+              <w:left w:w="0" w:type="dxa"/>
+              <w:right w:w="0" w:type="dxa"/>
+            </w:tcMar>
+          </w:tcPr>
+          <w:p>
+            <w:pPr>
+              <w:widowControl w:val="0"/>
+              <w:autoSpaceDE w:val="0"/>
+              <w:autoSpaceDN w:val="0"/>
+              <w:adjustRightInd w:val="0"/>
+              <w:ind w:right="-20"/>
+              <w:rPr>
+                <w:rFonts w:ascii="GDS Transport" w:hAnsi="GDS Transport" w:cs="Arial"/>
+                <w:b/>
+                <w:bCs/>
+                <w:w w:val="94"/>
+                <w:sz w:val="20"/>
+                <w:szCs w:val="20"/>
+              </w:rPr>
+            </w:pPr>
+            <w:r>
+              <w:rPr>
+                <w:rFonts w:ascii="GDS Transport" w:hAnsi="GDS Transport" w:cs="Arial"/>
+                <w:b/>
+                <w:bCs/>
+                <w:w w:val="94"/>
+                <w:sz w:val="20"/>
+                <w:szCs w:val="20"/>
+              </w:rPr>
+              <w:t>&lt;&lt;label&gt;&gt;</w:t>
+            </w:r>
+            <w:r>
+              <w:rPr>
+                <w:rFonts w:ascii="GDS Transport" w:hAnsi="GDS Transport" w:cs="Arial"/>
+                <w:b/>
+                <w:bCs/>
+                <w:sz w:val="20"/>
+                <w:szCs w:val="20"/>
+              </w:rPr>
+              <w:t xml:space="preserve">                          </w:t>
+            </w:r>
+            <w:r>
+              <w:rPr>
+                <w:rFonts w:ascii="GDS Transport" w:hAnsi="GDS Transport" w:cs="Arial"/>
+                <w:b/>
+                <w:bCs/>
+                <w:sz w:val="20"/>
+                <w:szCs w:val="20"/>
+              </w:rPr>
+              <w:t xml:space="preserve">                              </w:t>
+            </w:r>
+            <w:r>
+              <w:rPr>
+                <w:rFonts w:ascii="GDS Transport" w:hAnsi="GDS Transport" w:cs="Arial"/>
+                <w:b/>
+                <w:bCs/>
+                <w:sz w:val="20"/>
+                <w:szCs w:val="20"/>
+              </w:rPr>
+              <w:t xml:space="preserve">                  </w:t>
+            </w:r>
+            <w:r>
+              <w:rPr>
+                <w:rFonts w:ascii="GDS Transport" w:hAnsi="GDS Transport" w:cs="Arial"/>
+                <w:b/>
+                <w:bCs/>
+                <w:spacing w:val="46"/>
+                <w:sz w:val="20"/>
+                <w:szCs w:val="20"/>
+              </w:rPr>
+              <w:t xml:space="preserve"> </w:t>
+            </w:r>
+          </w:p>
+        </w:tc>
+        <w:tc>
+          <w:tcPr>
+            <w:tcW w:w="3972" w:type="dxa"/>
+            <w:tcMar>
+              <w:left w:w="0" w:type="dxa"/>
+              <w:right w:w="0" w:type="dxa"/>
+            </w:tcMar>
+          </w:tcPr>
+          <w:p>
+            <w:pPr>
+              <w:widowControl w:val="0"/>
+              <w:autoSpaceDE w:val="0"/>
+              <w:autoSpaceDN w:val="0"/>
+              <w:adjustRightInd w:val="0"/>
+              <w:ind w:right="-20"/>
               <w:jc w:val="right"/>
               <w:rPr>
-                <w:rFonts w:ascii="GDS Transport" w:hAnsi="GDS Transport" w:cs="Arial"/>
+                <w:rFonts w:ascii="GDS Transport Light" w:hAnsi="GDS Transport Light" w:cs="Arial"/>
+                <w:w w:val="66"/>
+                <w:sz w:val="20"/>
+                <w:szCs w:val="20"/>
+              </w:rPr>
+            </w:pPr>
+            <w:r>
+              <w:rPr>
+                <w:rFonts w:ascii="GDS Transport" w:hAnsi="GDS Transport" w:cs="Arial"/>
+                <w:w w:val="89"/>
+                <w:sz w:val="20"/>
+                <w:szCs w:val="20"/>
+              </w:rPr>
+              <w:t>&lt;&lt;</w:t>
+            </w:r>
+            <w:proofErr w:type="spellStart"/>
+            <w:r>
+              <w:rPr>
+                <w:rFonts w:ascii="GDS Transport" w:hAnsi="GDS Transport" w:cs="Arial"/>
+                <w:w w:val="89"/>
+                <w:sz w:val="20"/>
+                <w:szCs w:val="20"/>
+              </w:rPr>
+              <w:t>cs</w:t>
+            </w:r>
+            <w:proofErr w:type="spellEnd"/>
+            <w:r>
+              <w:rPr>
+                <w:rFonts w:ascii="GDS Transport" w:hAnsi="GDS Transport" w:cs="Arial"/>
+                <w:w w:val="89"/>
+                <w:sz w:val="20"/>
+                <w:szCs w:val="20"/>
+              </w:rPr>
+              <w:t>_{</w:t>
+            </w:r>
+            <w:proofErr w:type="gramStart"/>
+            <w:r>
+              <w:rPr>
+                <w:rFonts w:ascii="GDS Transport" w:hAnsi="GDS Transport" w:cs="Arial"/>
+                <w:w w:val="89"/>
+                <w:sz w:val="20"/>
+                <w:szCs w:val="20"/>
+              </w:rPr>
+              <w:t>value!=</w:t>
+            </w:r>
+            <w:proofErr w:type="gramEnd"/>
+            <w:r>
+              <w:rPr>
+                <w:rFonts w:ascii="GDS Transport" w:hAnsi="GDS Transport" w:cs="Arial"/>
+                <w:w w:val="89"/>
+                <w:sz w:val="20"/>
+                <w:szCs w:val="20"/>
+              </w:rPr>
+              <w:t>null}&gt;&gt;</w:t>
+            </w:r>
+            <w:r>
+              <w:rPr>
+                <w:rFonts w:ascii="GDS Transport" w:hAnsi="GDS Transport" w:cs="Arial"/>
+                <w:w w:val="89"/>
+                <w:sz w:val="20"/>
+                <w:szCs w:val="20"/>
+              </w:rPr>
+              <w:t xml:space="preserve"> </w:t>
+            </w:r>
+            <w:r>
+              <w:rPr>
+                <w:rFonts w:ascii="GDS Transport" w:hAnsi="GDS Transport" w:cs="Arial"/>
+                <w:w w:val="89"/>
+                <w:sz w:val="20"/>
+                <w:szCs w:val="20"/>
+              </w:rPr>
+              <w:t>&lt;&lt;value&gt;&gt;&lt;&lt;</w:t>
+            </w:r>
+            <w:proofErr w:type="spellStart"/>
+            <w:r>
+              <w:rPr>
+                <w:rFonts w:ascii="GDS Transport" w:hAnsi="GDS Transport" w:cs="Arial"/>
+                <w:w w:val="89"/>
+                <w:sz w:val="20"/>
+                <w:szCs w:val="20"/>
+              </w:rPr>
+              <w:t>es</w:t>
+            </w:r>
+            <w:proofErr w:type="spellEnd"/>
+            <w:r>
+              <w:rPr>
+                <w:rFonts w:ascii="GDS Transport" w:hAnsi="GDS Transport" w:cs="Arial"/>
+                <w:w w:val="89"/>
+                <w:sz w:val="20"/>
+                <w:szCs w:val="20"/>
+              </w:rPr>
+              <w:t>_&gt;&gt;</w:t>
+            </w:r>
+          </w:p>
+        </w:tc>
+      </w:tr>
+      <w:tr>
+        <w:tc>
+          <w:tcPr>
+            <w:tcW w:w="3252" w:type="dxa"/>
+            <w:tcMar>
+              <w:left w:w="0" w:type="dxa"/>
+              <w:right w:w="0" w:type="dxa"/>
+            </w:tcMar>
+          </w:tcPr>
+          <w:p>
+            <w:pPr>
+              <w:widowControl w:val="0"/>
+              <w:autoSpaceDE w:val="0"/>
+              <w:autoSpaceDN w:val="0"/>
+              <w:adjustRightInd w:val="0"/>
+              <w:ind w:right="-20"/>
+              <w:rPr>
+                <w:rFonts w:ascii="GDS Transport" w:hAnsi="GDS Transport" w:cs="Arial"/>
+                <w:sz w:val="16"/>
+                <w:szCs w:val="16"/>
+              </w:rPr>
+            </w:pPr>
+          </w:p>
+        </w:tc>
+        <w:tc>
+          <w:tcPr>
+            <w:tcW w:w="2982" w:type="dxa"/>
+            <w:tcMar>
+              <w:left w:w="0" w:type="dxa"/>
+              <w:right w:w="0" w:type="dxa"/>
+            </w:tcMar>
+          </w:tcPr>
+          <w:p>
+            <w:pPr>
+              <w:widowControl w:val="0"/>
+              <w:autoSpaceDE w:val="0"/>
+              <w:autoSpaceDN w:val="0"/>
+              <w:adjustRightInd w:val="0"/>
+              <w:ind w:right="-20"/>
+              <w:rPr>
+                <w:rFonts w:ascii="GDS Transport" w:hAnsi="GDS Transport" w:cs="Arial"/>
+                <w:b/>
+                <w:bCs/>
+                <w:w w:val="92"/>
+                <w:sz w:val="20"/>
+                <w:szCs w:val="20"/>
+              </w:rPr>
+            </w:pPr>
+            <w:r>
+              <w:rPr>
+                <w:rFonts w:ascii="GDS Transport" w:hAnsi="GDS Transport" w:cs="Arial"/>
+                <w:b/>
+                <w:bCs/>
+                <w:w w:val="97"/>
+                <w:sz w:val="20"/>
+                <w:szCs w:val="20"/>
+              </w:rPr>
+              <w:t>&lt;&lt;</w:t>
+            </w:r>
+            <w:proofErr w:type="spellStart"/>
+            <w:r>
+              <w:rPr>
+                <w:rFonts w:ascii="GDS Transport" w:hAnsi="GDS Transport" w:cs="Arial"/>
+                <w:b/>
+                <w:bCs/>
+                <w:w w:val="97"/>
+                <w:sz w:val="20"/>
+                <w:szCs w:val="20"/>
+              </w:rPr>
+              <w:t>er_prompts</w:t>
+            </w:r>
+            <w:proofErr w:type="spellEnd"/>
+            <w:r>
+              <w:rPr>
+                <w:rFonts w:ascii="GDS Transport" w:hAnsi="GDS Transport" w:cs="Arial"/>
+                <w:b/>
+                <w:bCs/>
+                <w:w w:val="97"/>
+                <w:sz w:val="20"/>
+                <w:szCs w:val="20"/>
+              </w:rPr>
+              <w:t>&gt;&gt;</w:t>
+            </w:r>
+            <w:r>
+              <w:rPr>
+                <w:rFonts w:ascii="GDS Transport" w:hAnsi="GDS Transport" w:cs="Arial"/>
+                <w:b/>
+                <w:bCs/>
+                <w:sz w:val="20"/>
+                <w:szCs w:val="20"/>
+              </w:rPr>
+              <w:t xml:space="preserve">                        </w:t>
+            </w:r>
+            <w:r>
+              <w:rPr>
+                <w:rFonts w:ascii="GDS Transport" w:hAnsi="GDS Transport" w:cs="Arial"/>
+                <w:b/>
+                <w:bCs/>
+                <w:sz w:val="20"/>
+                <w:szCs w:val="20"/>
+              </w:rPr>
+              <w:t xml:space="preserve">                        </w:t>
+            </w:r>
+            <w:r>
+              <w:rPr>
+                <w:rFonts w:ascii="GDS Transport" w:hAnsi="GDS Transport" w:cs="Arial"/>
+                <w:b/>
+                <w:bCs/>
+                <w:sz w:val="20"/>
+                <w:szCs w:val="20"/>
+              </w:rPr>
+              <w:t xml:space="preserve">         </w:t>
+            </w:r>
+            <w:r>
+              <w:rPr>
+                <w:rFonts w:ascii="GDS Transport" w:hAnsi="GDS Transport" w:cs="Arial"/>
+                <w:b/>
+                <w:bCs/>
+                <w:spacing w:val="45"/>
+                <w:sz w:val="20"/>
+                <w:szCs w:val="20"/>
+              </w:rPr>
+              <w:t xml:space="preserve"> </w:t>
+            </w:r>
+          </w:p>
+        </w:tc>
+        <w:tc>
+          <w:tcPr>
+            <w:tcW w:w="3972" w:type="dxa"/>
+            <w:tcMar>
+              <w:left w:w="0" w:type="dxa"/>
+              <w:right w:w="0" w:type="dxa"/>
+            </w:tcMar>
+          </w:tcPr>
+          <w:p>
+            <w:pPr>
+              <w:widowControl w:val="0"/>
+              <w:autoSpaceDE w:val="0"/>
+              <w:autoSpaceDN w:val="0"/>
+              <w:adjustRightInd w:val="0"/>
+              <w:ind w:right="-20"/>
+              <w:jc w:val="right"/>
+              <w:rPr>
+                <w:rFonts w:ascii="GDS Transport" w:hAnsi="GDS Transport" w:cs="Arial"/>
+                <w:w w:val="66"/>
                 <w:sz w:val="20"/>
                 <w:szCs w:val="20"/>
               </w:rPr>
@@ -2200,6 +2615,7 @@
               <w:ind w:right="-20"/>
               <w:rPr>
                 <w:rFonts w:ascii="GDS Transport" w:hAnsi="GDS Transport" w:cs="Arial"/>
+                <w:w w:val="66"/>
                 <w:sz w:val="20"/>
                 <w:szCs w:val="20"/>
               </w:rPr>
@@ -2213,7 +2629,66 @@
                 <w:sz w:val="20"/>
                 <w:szCs w:val="20"/>
               </w:rPr>
-              <w:t>&lt;&lt;er_&gt;&gt;</w:t>
+              <w:t>&lt;&lt;</w:t>
+            </w:r>
+            <w:proofErr w:type="spellStart"/>
+            <w:r>
+              <w:rPr>
+                <w:rFonts w:ascii="GDS Transport" w:hAnsi="GDS Transport" w:cs="Arial"/>
+                <w:b/>
+                <w:bCs/>
+                <w:w w:val="97"/>
+                <w:sz w:val="20"/>
+                <w:szCs w:val="20"/>
+              </w:rPr>
+              <w:t>cr</w:t>
+            </w:r>
+            <w:proofErr w:type="spellEnd"/>
+            <w:r>
+              <w:rPr>
+                <w:rFonts w:ascii="GDS Transport" w:hAnsi="GDS Transport" w:cs="Arial"/>
+                <w:b/>
+                <w:bCs/>
+                <w:w w:val="97"/>
+                <w:sz w:val="20"/>
+                <w:szCs w:val="20"/>
+              </w:rPr>
+              <w:t>_{$</w:t>
+            </w:r>
+            <w:proofErr w:type="spellStart"/>
+            <w:r>
+              <w:rPr>
+                <w:rFonts w:ascii="GDS Transport" w:hAnsi="GDS Transport" w:cs="Arial"/>
+                <w:b/>
+                <w:bCs/>
+                <w:w w:val="93"/>
+                <w:sz w:val="20"/>
+                <w:szCs w:val="20"/>
+              </w:rPr>
+              <w:t>rownum</w:t>
+            </w:r>
+            <w:proofErr w:type="spellEnd"/>
+            <w:r>
+              <w:rPr>
+                <w:rFonts w:ascii="GDS Transport" w:hAnsi="GDS Transport" w:cs="Arial"/>
+                <w:b/>
+                <w:bCs/>
+                <w:w w:val="93"/>
+                <w:sz w:val="20"/>
+                <w:szCs w:val="20"/>
+              </w:rPr>
+              <w:t>&lt;$size</w:t>
+            </w:r>
+            <w:r>
+              <w:rPr>
+                <w:rFonts w:ascii="GDS Transport" w:hAnsi="GDS Transport" w:cs="Arial"/>
+                <w:b/>
+                <w:bCs/>
+                <w:w w:val="97"/>
+                <w:sz w:val="20"/>
+                <w:szCs w:val="20"/>
+              </w:rPr>
+              <w:t>}&gt;&gt;</w:t>
             </w:r>
           </w:p>
         </w:tc>
@@ -2258,6 +2733,56 @@
               <w:autoSpaceDN w:val="0"/>
               <w:adjustRightInd w:val="0"/>
               <w:ind w:right="-20"/>
+              <w:jc w:val="right"/>
+              <w:rPr>
+                <w:rFonts w:ascii="GDS Transport" w:hAnsi="GDS Transport" w:cs="Arial"/>
+                <w:sz w:val="20"/>
+                <w:szCs w:val="20"/>
+              </w:rPr>
+            </w:pPr>
+          </w:p>
+        </w:tc>
+      </w:tr>
+      <w:tr>
+        <w:tc>
+          <w:tcPr>
+            <w:tcW w:w="3252" w:type="dxa"/>
+            <w:tcMar>
+              <w:left w:w="0" w:type="dxa"/>
+              <w:right w:w="0" w:type="dxa"/>
+            </w:tcMar>
+          </w:tcPr>
+          <w:p>
+            <w:pPr>
+              <w:widowControl w:val="0"/>
+              <w:autoSpaceDE w:val="0"/>
+              <w:autoSpaceDN w:val="0"/>
+              <w:adjustRightInd w:val="0"/>
+              <w:ind w:right="-20"/>
+              <w:rPr>
+                <w:rFonts w:ascii="GDS Transport" w:hAnsi="GDS Transport" w:cs="Arial"/>
+                <w:sz w:val="16"/>
+                <w:szCs w:val="16"/>
+              </w:rPr>
+            </w:pPr>
+          </w:p>
+        </w:tc>
+        <w:tc>
+          <w:tcPr>
+            <w:tcW w:w="6954" w:type="dxa"/>
+            <w:gridSpan w:val="2"/>
+            <w:tcMar>
+              <w:left w:w="0" w:type="dxa"/>
+              <w:right w:w="0" w:type="dxa"/>
+            </w:tcMar>
+          </w:tcPr>
+          <w:p>
+            <w:pPr>
+              <w:widowControl w:val="0"/>
+              <w:autoSpaceDE w:val="0"/>
+              <w:autoSpaceDN w:val="0"/>
+              <w:adjustRightInd w:val="0"/>
+              <w:ind w:right="-20"/>
               <w:rPr>
                 <w:rFonts w:ascii="GDS Transport" w:hAnsi="GDS Transport" w:cs="Arial"/>
                 <w:sz w:val="20"/>
@@ -2273,7 +2798,115 @@
                 <w:sz w:val="20"/>
                 <w:szCs w:val="20"/>
               </w:rPr>
-              <w:t>&lt;&lt;er_defendantCaseResults&gt;&gt;</w:t>
+              <w:t>&lt;&lt;</w:t>
+            </w:r>
+            <w:proofErr w:type="spellStart"/>
+            <w:r>
+              <w:rPr>
+                <w:rFonts w:ascii="GDS Transport" w:hAnsi="GDS Transport" w:cs="Arial"/>
+                <w:b/>
+                <w:bCs/>
+                <w:w w:val="97"/>
+                <w:sz w:val="20"/>
+                <w:szCs w:val="20"/>
+              </w:rPr>
+              <w:t>er</w:t>
+            </w:r>
+            <w:proofErr w:type="spellEnd"/>
+            <w:r>
+              <w:rPr>
+                <w:rFonts w:ascii="GDS Transport" w:hAnsi="GDS Transport" w:cs="Arial"/>
+                <w:b/>
+                <w:bCs/>
+                <w:w w:val="97"/>
+                <w:sz w:val="20"/>
+                <w:szCs w:val="20"/>
+              </w:rPr>
+              <w:t>_&gt;&gt;</w:t>
+            </w:r>
+          </w:p>
+        </w:tc>
+      </w:tr>
+      <w:tr>
+        <w:tc>
+          <w:tcPr>
+            <w:tcW w:w="3252" w:type="dxa"/>
+            <w:tcMar>
+              <w:left w:w="0" w:type="dxa"/>
+              <w:right w:w="0" w:type="dxa"/>
+            </w:tcMar>
+          </w:tcPr>
+          <w:p>
+            <w:pPr>
+              <w:widowControl w:val="0"/>
+              <w:autoSpaceDE w:val="0"/>
+              <w:autoSpaceDN w:val="0"/>
+              <w:adjustRightInd w:val="0"/>
+              <w:ind w:right="-20"/>
+              <w:rPr>
+                <w:rFonts w:ascii="GDS Transport" w:hAnsi="GDS Transport" w:cs="Arial"/>
+                <w:sz w:val="16"/>
+                <w:szCs w:val="16"/>
+              </w:rPr>
+            </w:pPr>
+          </w:p>
+        </w:tc>
+        <w:tc>
+          <w:tcPr>
+            <w:tcW w:w="6954" w:type="dxa"/>
+            <w:gridSpan w:val="2"/>
+            <w:tcMar>
+              <w:left w:w="0" w:type="dxa"/>
+              <w:right w:w="0" w:type="dxa"/>
+            </w:tcMar>
+          </w:tcPr>
+          <w:p>
+            <w:pPr>
+              <w:widowControl w:val="0"/>
+              <w:autoSpaceDE w:val="0"/>
+              <w:autoSpaceDN w:val="0"/>
+              <w:adjustRightInd w:val="0"/>
+              <w:ind w:right="-20"/>
+              <w:rPr>
+                <w:rFonts w:ascii="GDS Transport" w:hAnsi="GDS Transport" w:cs="Arial"/>
+                <w:sz w:val="20"/>
+                <w:szCs w:val="20"/>
+              </w:rPr>
+            </w:pPr>
+            <w:r>
+              <w:rPr>
+                <w:rFonts w:ascii="GDS Transport" w:hAnsi="GDS Transport" w:cs="Arial"/>
+                <w:b/>
+                <w:bCs/>
+                <w:w w:val="97"/>
+                <w:sz w:val="20"/>
+                <w:szCs w:val="20"/>
+              </w:rPr>
+              <w:t>&lt;&lt;</w:t>
+            </w:r>
+            <w:proofErr w:type="spellStart"/>
+            <w:r>
+              <w:rPr>
+                <w:rFonts w:ascii="GDS Transport" w:hAnsi="GDS Transport" w:cs="Arial"/>
+                <w:b/>
+                <w:bCs/>
+                <w:w w:val="97"/>
+                <w:sz w:val="20"/>
+                <w:szCs w:val="20"/>
+              </w:rPr>
+              <w:t>er_defendantCaseResults</w:t>
+            </w:r>
+            <w:proofErr w:type="spellEnd"/>
+            <w:r>
+              <w:rPr>
+                <w:rFonts w:ascii="GDS Transport" w:hAnsi="GDS Transport" w:cs="Arial"/>
+                <w:b/>
+                <w:bCs/>
+                <w:w w:val="97"/>
+                <w:sz w:val="20"/>
+                <w:szCs w:val="20"/>
+              </w:rPr>
+              <w:t>&gt;&gt;</w:t>
             </w:r>
           </w:p>
         </w:tc>
@@ -2296,7 +2929,6 @@
     </w:p>
     <w:p>
       <w:pPr>
-        <w:widowControl w:val="0"/>
         <w:autoSpaceDE w:val="0"/>
         <w:autoSpaceDN w:val="0"/>
         <w:adjustRightInd w:val="0"/>
@@ -2322,6 +2954,87 @@
           <w:szCs w:val="16"/>
         </w:rPr>
       </w:pPr>
+      <w:r>
+        <w:rPr>
+          <w:noProof/>
+          <w:lang w:val="en-US" w:eastAsia="en-US"/>
+        </w:rPr>
+        <mc:AlternateContent>
+          <mc:Choice Requires="wps">
+            <w:drawing>
+              <wp:anchor distT="0" distB="0" distL="114300" distR="114300" simplePos="0" relativeHeight="251665408" behindDoc="1" locked="0" layoutInCell="0" allowOverlap="0" wp14:anchorId="5BB2AF93" wp14:editId="2EA0349F">
+                <wp:simplePos x="0" y="0"/>
+                <wp:positionH relativeFrom="page">
+                  <wp:posOffset>540385</wp:posOffset>
+                </wp:positionH>
+                <wp:positionV relativeFrom="paragraph">
+                  <wp:posOffset>-635</wp:posOffset>
+                </wp:positionV>
+                <wp:extent cx="6480000" cy="12240"/>
+                <wp:effectExtent l="0" t="0" r="0" b="635"/>
+                <wp:wrapNone/>
+                <wp:docPr id="8" name="Rectangle 8"/>
+                <wp:cNvGraphicFramePr>
+                  <a:graphicFrameLocks xmlns:a="http://schemas.openxmlformats.org/drawingml/2006/main"/>
+                </wp:cNvGraphicFramePr>
+                <a:graphic xmlns:a="http://schemas.openxmlformats.org/drawingml/2006/main">
+                  <a:graphicData uri="http://schemas.microsoft.com/office/word/2010/wordprocessingShape">
+                    <wps:wsp>
+                      <wps:cNvSpPr>
+                        <a:spLocks/>
+                      </wps:cNvSpPr>
+                      <wps:spPr bwMode="auto">
+                        <a:xfrm>
+                          <a:off x="0" y="0"/>
+                          <a:ext cx="6480000" cy="12240"/>
+                        </a:xfrm>
+                        <a:prstGeom prst="rect">
+                          <a:avLst/>
+                        </a:prstGeom>
+                        <a:solidFill>
+                          <a:srgbClr val="D8D8D8"/>
+                        </a:solidFill>
+                        <a:ln>
+                          <a:noFill/>
+                        </a:ln>
+                        <a:extLst>
+                          <a:ext uri="{91240B29-F687-4F45-9708-019B960494DF}">
+                            <a14:hiddenLine xmlns:a14="http://schemas.microsoft.com/office/drawing/2010/main" w="9525">
+                              <a:solidFill>
+                                <a:srgbClr val="000000"/>
+                              </a:solidFill>
+                              <a:miter lim="800000"/>
+                              <a:headEnd/>
+                              <a:tailEnd/>
+                            </a14:hiddenLine>
+                          </a:ext>
+                        </a:extLst>
+                      </wps:spPr>
+                      <wps:bodyPr rot="0" vert="horz" wrap="square" lIns="91440" tIns="45720" rIns="91440" bIns="45720" anchor="t" anchorCtr="0" upright="1">
+                        <a:noAutofit/>
+                      </wps:bodyPr>
+                    </wps:wsp>
+                  </a:graphicData>
+                </a:graphic>
+                <wp14:sizeRelH relativeFrom="page">
+                  <wp14:pctWidth>0</wp14:pctWidth>
+                </wp14:sizeRelH>
+                <wp14:sizeRelV relativeFrom="page">
+                  <wp14:pctHeight>0</wp14:pctHeight>
+                </wp14:sizeRelV>
+              </wp:anchor>
+            </w:drawing>
+          </mc:Choice>
+          <mc:Fallback>
+            <w:pict>
+              <v:rect w14:anchorId="7569A388" id="Rectangle 8" o:spid="_x0000_s1026" style="position:absolute;margin-left:42.55pt;margin-top:-.05pt;width:510.25pt;height:.95pt;z-index:-251651072;visibility:visible;mso-wrap-style:square;mso-width-percent:0;mso-height-percent:0;mso-wrap-distance-left:9pt;mso-wrap-distance-top:0;mso-wrap-distance-right:9pt;mso-wrap-distance-bottom:0;mso-position-horizontal:absolute;mso-position-horizontal-relative:page;mso-position-vertical:absolute;mso-position-vertical-relative:text;mso-width-percent:0;mso-height-percent:0;mso-width-relative:page;mso-height-relative:page;v-text-anchor:top" o:gfxdata="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" o:allowincell="f" o:allowoverlap="f" fillcolor="#d8d8d8" stroked="f">
+                <v:path arrowok="t"/>
+                <w10:wrap anchorx="page"/>
+              </v:rect>
+            </w:pict>
+          </mc:Fallback>
+        </mc:AlternateContent>
+      </w:r>
     </w:p>
     <w:tbl>
       <w:tblPr>
@@ -2373,7 +3086,45 @@
                 <w:sz w:val="20"/>
                 <w:szCs w:val="20"/>
               </w:rPr>
-              <w:t>&lt;&lt;cr_{defendantCaseOffences.size&gt;0}&gt;&gt;</w:t>
+              <w:t>&lt;&lt;</w:t>
+            </w:r>
+            <w:proofErr w:type="spellStart"/>
+            <w:r>
+              <w:rPr>
+                <w:rFonts w:ascii="GDS Transport" w:hAnsi="GDS Transport" w:cs="Arial"/>
+                <w:sz w:val="20"/>
+                <w:szCs w:val="20"/>
+              </w:rPr>
+              <w:t>cr</w:t>
+            </w:r>
+            <w:proofErr w:type="spellEnd"/>
+            <w:proofErr w:type="gramStart"/>
+            <w:r>
+              <w:rPr>
+                <w:rFonts w:ascii="GDS Transport" w:hAnsi="GDS Transport" w:cs="Arial"/>
+                <w:sz w:val="20"/>
+                <w:szCs w:val="20"/>
+              </w:rPr>
+              <w:t>_{</w:t>
+            </w:r>
+            <w:proofErr w:type="spellStart"/>
+            <w:proofErr w:type="gramEnd"/>
+            <w:r>
+              <w:rPr>
+                <w:rFonts w:ascii="GDS Transport" w:hAnsi="GDS Transport" w:cs="Arial"/>
+                <w:sz w:val="20"/>
+                <w:szCs w:val="20"/>
+              </w:rPr>
+              <w:t>defendantCaseOffences.size</w:t>
+            </w:r>
+            <w:proofErr w:type="spellEnd"/>
+            <w:r>
+              <w:rPr>
+                <w:rFonts w:ascii="GDS Transport" w:hAnsi="GDS Transport" w:cs="Arial"/>
+                <w:sz w:val="20"/>
+                <w:szCs w:val="20"/>
+              </w:rPr>
+              <w:t>&gt;0}&gt;&gt;</w:t>
             </w:r>
           </w:p>
         </w:tc>
@@ -2404,7 +3155,25 @@
                 <w:sz w:val="20"/>
                 <w:szCs w:val="20"/>
               </w:rPr>
-              <w:t>&lt;&lt;rr_defendantCaseOffences&gt;&gt;</w:t>
+              <w:t>&lt;&lt;</w:t>
+            </w:r>
+            <w:proofErr w:type="spellStart"/>
+            <w:r>
+              <w:rPr>
+                <w:rFonts w:ascii="GDS Transport" w:hAnsi="GDS Transport" w:cs="Arial"/>
+                <w:sz w:val="20"/>
+                <w:szCs w:val="20"/>
+              </w:rPr>
+              <w:t>rr_defendantCaseOffences</w:t>
+            </w:r>
+            <w:proofErr w:type="spellEnd"/>
+            <w:r>
+              <w:rPr>
+                <w:rFonts w:ascii="GDS Transport" w:hAnsi="GDS Transport" w:cs="Arial"/>
+                <w:sz w:val="20"/>
+                <w:szCs w:val="20"/>
+              </w:rPr>
+              <w:t>&gt;&gt;</w:t>
             </w:r>
           </w:p>
         </w:tc>
@@ -2436,7 +3205,7 @@
                 <w:sz w:val="20"/>
                 <w:szCs w:val="20"/>
               </w:rPr>
-              <w:t>Offence(s)</w:t>
+              <w:t>Offence</w:t>
             </w:r>
           </w:p>
         </w:tc>
@@ -2514,28 +3283,8 @@
               </w:rPr>
               <w:t>te</w:t>
             </w:r>
-            <w:r>
-              <w:rPr>
-                <w:rFonts w:ascii="GDS Transport" w:hAnsi="GDS Transport" w:cs="Arial"/>
-                <w:b/>
-                <w:bCs/>
-                <w:w w:val="104"/>
-                <w:sz w:val="20"/>
-                <w:szCs w:val="20"/>
-              </w:rPr>
-              <w:t>(s</w:t>
-            </w:r>
-            <w:r>
-              <w:rPr>
-                <w:rFonts w:ascii="GDS Transport" w:hAnsi="GDS Transport" w:cs="Arial"/>
-                <w:b/>
-                <w:bCs/>
-                <w:w w:val="98"/>
-                <w:sz w:val="20"/>
-                <w:szCs w:val="20"/>
-              </w:rPr>
-              <w:t>)</w:t>
-            </w:r>
+            <w:bookmarkStart w:id="0" w:name="_GoBack"/>
+            <w:bookmarkEnd w:id="0"/>
           </w:p>
         </w:tc>
         <w:tc>
@@ -2564,8 +3313,9 @@
                 <w:sz w:val="20"/>
                 <w:szCs w:val="20"/>
               </w:rPr>
-              <w:t>&lt;&lt;</w:t>
-            </w:r>
+              <w:t>&lt;</w:t>
+            </w:r>
+            <w:proofErr w:type="gramStart"/>
             <w:r>
               <w:rPr>
                 <w:rFonts w:ascii="GDS Transport" w:hAnsi="GDS Transport" w:cs="Arial"/>
@@ -2573,7 +3323,7 @@
                 <w:sz w:val="20"/>
                 <w:szCs w:val="20"/>
               </w:rPr>
-              <w:t>{dateFormat(</w:t>
+              <w:t>&lt;</w:t>
             </w:r>
             <w:r>
               <w:rPr>
@@ -2582,8 +3332,40 @@
                 <w:sz w:val="20"/>
                 <w:szCs w:val="20"/>
               </w:rPr>
+              <w:t>{</w:t>
+            </w:r>
+            <w:proofErr w:type="spellStart"/>
+            <w:proofErr w:type="gramEnd"/>
+            <w:r>
+              <w:rPr>
+                <w:rFonts w:ascii="GDS Transport" w:hAnsi="GDS Transport" w:cs="Arial"/>
+                <w:w w:val="89"/>
+                <w:sz w:val="20"/>
+                <w:szCs w:val="20"/>
+              </w:rPr>
+              <w:t>dateFormat</w:t>
+            </w:r>
+            <w:proofErr w:type="spellEnd"/>
+            <w:r>
+              <w:rPr>
+                <w:rFonts w:ascii="GDS Transport" w:hAnsi="GDS Transport" w:cs="Arial"/>
+                <w:w w:val="89"/>
+                <w:sz w:val="20"/>
+                <w:szCs w:val="20"/>
+              </w:rPr>
+              <w:t>(</w:t>
+            </w:r>
+            <w:proofErr w:type="spellStart"/>
+            <w:r>
+              <w:rPr>
+                <w:rFonts w:ascii="GDS Transport" w:hAnsi="GDS Transport" w:cs="Arial"/>
+                <w:w w:val="89"/>
+                <w:sz w:val="20"/>
+                <w:szCs w:val="20"/>
+              </w:rPr>
               <w:t>convictionDate</w:t>
             </w:r>
+            <w:proofErr w:type="spellEnd"/>
             <w:r>
               <w:rPr>
                 <w:rFonts w:ascii="GDS Transport" w:hAnsi="GDS Transport" w:cs="Arial"/>
@@ -2591,10 +3373,59 @@
                 <w:sz w:val="20"/>
                 <w:szCs w:val="20"/>
               </w:rPr>
-              <w:t>, ‘d MMMM yyyy’, ‘yyyy-MM-dd</w:t>
-            </w:r>
-            <w:bookmarkStart w:id="0" w:name="_GoBack"/>
-            <w:bookmarkEnd w:id="0"/>
+              <w:t xml:space="preserve">, ‘d MMMM </w:t>
+            </w:r>
+            <w:proofErr w:type="spellStart"/>
+            <w:r>
+              <w:rPr>
+                <w:rFonts w:ascii="GDS Transport" w:hAnsi="GDS Transport" w:cs="Arial"/>
+                <w:w w:val="89"/>
+                <w:sz w:val="20"/>
+                <w:szCs w:val="20"/>
+              </w:rPr>
+              <w:t>yyyy</w:t>
+            </w:r>
+            <w:proofErr w:type="spellEnd"/>
+            <w:r>
+              <w:rPr>
+                <w:rFonts w:ascii="GDS Transport" w:hAnsi="GDS Transport" w:cs="Arial"/>
+                <w:w w:val="89"/>
+                <w:sz w:val="20"/>
+                <w:szCs w:val="20"/>
+              </w:rPr>
+              <w:t>’, ‘</w:t>
+            </w:r>
+            <w:proofErr w:type="spellStart"/>
+            <w:r>
+              <w:rPr>
+                <w:rFonts w:ascii="GDS Transport" w:hAnsi="GDS Transport" w:cs="Arial"/>
+                <w:w w:val="89"/>
+                <w:sz w:val="20"/>
+                <w:szCs w:val="20"/>
+              </w:rPr>
+              <w:t>yyyy</w:t>
+            </w:r>
+            <w:proofErr w:type="spellEnd"/>
+            <w:r>
+              <w:rPr>
+                <w:rFonts w:ascii="GDS Transport" w:hAnsi="GDS Transport" w:cs="Arial"/>
+                <w:w w:val="89"/>
+                <w:sz w:val="20"/>
+                <w:szCs w:val="20"/>
+              </w:rPr>
+              <w:t>-MM-</w:t>
+            </w:r>
+            <w:proofErr w:type="spellStart"/>
+            <w:r>
+              <w:rPr>
+                <w:rFonts w:ascii="GDS Transport" w:hAnsi="GDS Transport" w:cs="Arial"/>
+                <w:w w:val="89"/>
+                <w:sz w:val="20"/>
+                <w:szCs w:val="20"/>
+              </w:rPr>
+              <w:t>dd</w:t>
+            </w:r>
+            <w:proofErr w:type="spellEnd"/>
             <w:r>
               <w:rPr>
                 <w:rFonts w:ascii="GDS Transport" w:hAnsi="GDS Transport" w:cs="Arial"/>
@@ -2718,7 +3549,31 @@
                 <w:sz w:val="20"/>
                 <w:szCs w:val="20"/>
               </w:rPr>
-              <w:t>&lt;&lt;rr_results&gt;&gt;</w:t>
+              <w:t>&lt;&lt;</w:t>
+            </w:r>
+            <w:proofErr w:type="spellStart"/>
+            <w:r>
+              <w:rPr>
+                <w:rFonts w:ascii="GDS Transport" w:hAnsi="GDS Transport" w:cs="Arial"/>
+                <w:b/>
+                <w:bCs/>
+                <w:w w:val="94"/>
+                <w:sz w:val="20"/>
+                <w:szCs w:val="20"/>
+              </w:rPr>
+              <w:t>rr_results</w:t>
+            </w:r>
+            <w:proofErr w:type="spellEnd"/>
+            <w:r>
+              <w:rPr>
+                <w:rFonts w:ascii="GDS Transport" w:hAnsi="GDS Transport" w:cs="Arial"/>
+                <w:b/>
+                <w:bCs/>
+                <w:w w:val="94"/>
+                <w:sz w:val="20"/>
+                <w:szCs w:val="20"/>
+              </w:rPr>
+              <w:t>&gt;&gt;</w:t>
             </w:r>
           </w:p>
         </w:tc>
@@ -2747,8 +3602,9 @@
                 <w:sz w:val="20"/>
                 <w:szCs w:val="20"/>
               </w:rPr>
-              <w:t>&lt;&lt;cs_{$rownum=1}&gt;&gt; &lt;&lt;</w:t>
-            </w:r>
+              <w:t>&lt;&lt;</w:t>
+            </w:r>
+            <w:proofErr w:type="spellStart"/>
             <w:r>
               <w:rPr>
                 <w:rFonts w:ascii="GDS Transport" w:hAnsi="GDS Transport" w:cs="Arial"/>
@@ -2756,8 +3612,9 @@
                 <w:sz w:val="20"/>
                 <w:szCs w:val="20"/>
               </w:rPr>
-              <w:t>{dateFormat(</w:t>
-            </w:r>
+              <w:t>cs</w:t>
+            </w:r>
+            <w:proofErr w:type="spellEnd"/>
             <w:r>
               <w:rPr>
                 <w:rFonts w:ascii="GDS Transport" w:hAnsi="GDS Transport" w:cs="Arial"/>
@@ -2765,8 +3622,9 @@
                 <w:sz w:val="20"/>
                 <w:szCs w:val="20"/>
               </w:rPr>
-              <w:t>$parent.startDate</w:t>
-            </w:r>
+              <w:t>_{$</w:t>
+            </w:r>
+            <w:proofErr w:type="spellStart"/>
             <w:r>
               <w:rPr>
                 <w:rFonts w:ascii="GDS Transport" w:hAnsi="GDS Transport" w:cs="Arial"/>
@@ -2774,8 +3632,9 @@
                 <w:sz w:val="20"/>
                 <w:szCs w:val="20"/>
               </w:rPr>
-              <w:t>, ‘d MMMM yyyy’, ‘yyyy-MM-dd’)}</w:t>
-            </w:r>
+              <w:t>rownum</w:t>
+            </w:r>
+            <w:proofErr w:type="spellEnd"/>
             <w:r>
               <w:rPr>
                 <w:rFonts w:ascii="GDS Transport" w:hAnsi="GDS Transport" w:cs="Arial"/>
@@ -2783,7 +3642,183 @@
                 <w:sz w:val="20"/>
                 <w:szCs w:val="20"/>
               </w:rPr>
-              <w:t>&gt;&gt;&lt;&lt;es_&gt;&gt;</w:t>
+              <w:t>=</w:t>
+            </w:r>
+            <w:r>
+              <w:rPr>
+                <w:rFonts w:ascii="GDS Transport" w:hAnsi="GDS Transport" w:cs="Arial"/>
+                <w:w w:val="93"/>
+                <w:sz w:val="20"/>
+                <w:szCs w:val="20"/>
+              </w:rPr>
+              <w:t>=</w:t>
+            </w:r>
+            <w:r>
+              <w:rPr>
+                <w:rFonts w:ascii="GDS Transport" w:hAnsi="GDS Transport" w:cs="Arial"/>
+                <w:w w:val="93"/>
+                <w:sz w:val="20"/>
+                <w:szCs w:val="20"/>
+              </w:rPr>
+              <w:t>1}&gt;&gt; &lt;</w:t>
+            </w:r>
+            <w:proofErr w:type="gramStart"/>
+            <w:r>
+              <w:rPr>
+                <w:rFonts w:ascii="GDS Transport" w:hAnsi="GDS Transport" w:cs="Arial"/>
+                <w:w w:val="93"/>
+                <w:sz w:val="20"/>
+                <w:szCs w:val="20"/>
+              </w:rPr>
+              <w:t>&lt;</w:t>
+            </w:r>
+            <w:r>
+              <w:rPr>
+                <w:rFonts w:ascii="GDS Transport" w:hAnsi="GDS Transport" w:cs="Arial"/>
+                <w:w w:val="93"/>
+                <w:sz w:val="20"/>
+                <w:szCs w:val="20"/>
+              </w:rPr>
+              <w:t>{</w:t>
+            </w:r>
+            <w:proofErr w:type="spellStart"/>
+            <w:proofErr w:type="gramEnd"/>
+            <w:r>
+              <w:rPr>
+                <w:rFonts w:ascii="GDS Transport" w:hAnsi="GDS Transport" w:cs="Arial"/>
+                <w:w w:val="93"/>
+                <w:sz w:val="20"/>
+                <w:szCs w:val="20"/>
+              </w:rPr>
+              <w:t>dateFormat</w:t>
+            </w:r>
+            <w:proofErr w:type="spellEnd"/>
+            <w:r>
+              <w:rPr>
+                <w:rFonts w:ascii="GDS Transport" w:hAnsi="GDS Transport" w:cs="Arial"/>
+                <w:w w:val="93"/>
+                <w:sz w:val="20"/>
+                <w:szCs w:val="20"/>
+              </w:rPr>
+              <w:t>(</w:t>
+            </w:r>
+            <w:r>
+              <w:rPr>
+                <w:rFonts w:ascii="GDS Transport" w:hAnsi="GDS Transport" w:cs="Arial"/>
+                <w:w w:val="93"/>
+                <w:sz w:val="20"/>
+                <w:szCs w:val="20"/>
+              </w:rPr>
+              <w:t>$</w:t>
+            </w:r>
+            <w:proofErr w:type="spellStart"/>
+            <w:r>
+              <w:rPr>
+                <w:rFonts w:ascii="GDS Transport" w:hAnsi="GDS Transport" w:cs="Arial"/>
+                <w:w w:val="93"/>
+                <w:sz w:val="20"/>
+                <w:szCs w:val="20"/>
+              </w:rPr>
+              <w:t>parent.startDate</w:t>
+            </w:r>
+            <w:proofErr w:type="spellEnd"/>
+            <w:r>
+              <w:rPr>
+                <w:rFonts w:ascii="GDS Transport" w:hAnsi="GDS Transport" w:cs="Arial"/>
+                <w:w w:val="93"/>
+                <w:sz w:val="20"/>
+                <w:szCs w:val="20"/>
+              </w:rPr>
+              <w:t xml:space="preserve">, ‘d MMMM </w:t>
+            </w:r>
+            <w:proofErr w:type="spellStart"/>
+            <w:r>
+              <w:rPr>
+                <w:rFonts w:ascii="GDS Transport" w:hAnsi="GDS Transport" w:cs="Arial"/>
+                <w:w w:val="93"/>
+                <w:sz w:val="20"/>
+                <w:szCs w:val="20"/>
+              </w:rPr>
+              <w:t>yyyy</w:t>
+            </w:r>
+            <w:proofErr w:type="spellEnd"/>
+            <w:r>
+              <w:rPr>
+                <w:rFonts w:ascii="GDS Transport" w:hAnsi="GDS Transport" w:cs="Arial"/>
+                <w:w w:val="93"/>
+                <w:sz w:val="20"/>
+                <w:szCs w:val="20"/>
+              </w:rPr>
+              <w:t>’, ‘</w:t>
+            </w:r>
+            <w:proofErr w:type="spellStart"/>
+            <w:r>
+              <w:rPr>
+                <w:rFonts w:ascii="GDS Transport" w:hAnsi="GDS Transport" w:cs="Arial"/>
+                <w:w w:val="93"/>
+                <w:sz w:val="20"/>
+                <w:szCs w:val="20"/>
+              </w:rPr>
+              <w:t>yyyy</w:t>
+            </w:r>
+            <w:proofErr w:type="spellEnd"/>
+            <w:r>
+              <w:rPr>
+                <w:rFonts w:ascii="GDS Transport" w:hAnsi="GDS Transport" w:cs="Arial"/>
+                <w:w w:val="93"/>
+                <w:sz w:val="20"/>
+                <w:szCs w:val="20"/>
+              </w:rPr>
+              <w:t>-MM-</w:t>
+            </w:r>
+            <w:proofErr w:type="spellStart"/>
+            <w:r>
+              <w:rPr>
+                <w:rFonts w:ascii="GDS Transport" w:hAnsi="GDS Transport" w:cs="Arial"/>
+                <w:w w:val="93"/>
+                <w:sz w:val="20"/>
+                <w:szCs w:val="20"/>
+              </w:rPr>
+              <w:t>dd</w:t>
+            </w:r>
+            <w:proofErr w:type="spellEnd"/>
+            <w:r>
+              <w:rPr>
+                <w:rFonts w:ascii="GDS Transport" w:hAnsi="GDS Transport" w:cs="Arial"/>
+                <w:w w:val="93"/>
+                <w:sz w:val="20"/>
+                <w:szCs w:val="20"/>
+              </w:rPr>
+              <w:t>’)}</w:t>
+            </w:r>
+            <w:r>
+              <w:rPr>
+                <w:rFonts w:ascii="GDS Transport" w:hAnsi="GDS Transport" w:cs="Arial"/>
+                <w:w w:val="93"/>
+                <w:sz w:val="20"/>
+                <w:szCs w:val="20"/>
+              </w:rPr>
+              <w:t>&gt;&gt;&lt;&lt;</w:t>
+            </w:r>
+            <w:proofErr w:type="spellStart"/>
+            <w:r>
+              <w:rPr>
+                <w:rFonts w:ascii="GDS Transport" w:hAnsi="GDS Transport" w:cs="Arial"/>
+                <w:w w:val="93"/>
+                <w:sz w:val="20"/>
+                <w:szCs w:val="20"/>
+              </w:rPr>
+              <w:t>es</w:t>
+            </w:r>
+            <w:proofErr w:type="spellEnd"/>
+            <w:r>
+              <w:rPr>
+                <w:rFonts w:ascii="GDS Transport" w:hAnsi="GDS Transport" w:cs="Arial"/>
+                <w:w w:val="93"/>
+                <w:sz w:val="20"/>
+                <w:szCs w:val="20"/>
+              </w:rPr>
+              <w:t>_&gt;&gt;</w:t>
             </w:r>
           </w:p>
         </w:tc>
@@ -2864,7 +3899,31 @@
                 <w:sz w:val="20"/>
                 <w:szCs w:val="20"/>
               </w:rPr>
-              <w:t>&lt;&lt;rr_prompts&gt;&gt;</w:t>
+              <w:t>&lt;&lt;</w:t>
+            </w:r>
+            <w:proofErr w:type="spellStart"/>
+            <w:r>
+              <w:rPr>
+                <w:rFonts w:ascii="GDS Transport" w:hAnsi="GDS Transport" w:cs="Arial"/>
+                <w:b/>
+                <w:bCs/>
+                <w:w w:val="94"/>
+                <w:sz w:val="20"/>
+                <w:szCs w:val="20"/>
+              </w:rPr>
+              <w:t>rr_prompts</w:t>
+            </w:r>
+            <w:proofErr w:type="spellEnd"/>
+            <w:r>
+              <w:rPr>
+                <w:rFonts w:ascii="GDS Transport" w:hAnsi="GDS Transport" w:cs="Arial"/>
+                <w:b/>
+                <w:bCs/>
+                <w:w w:val="94"/>
+                <w:sz w:val="20"/>
+                <w:szCs w:val="20"/>
+              </w:rPr>
+              <w:t>&gt;&gt;</w:t>
             </w:r>
           </w:p>
         </w:tc>
@@ -2944,7 +4003,67 @@
                 <w:sz w:val="20"/>
                 <w:szCs w:val="20"/>
               </w:rPr>
-              <w:t>&lt;&lt;cs_{value!=null}&gt;&gt;&lt;&lt;value&gt;&gt;&lt;&lt;es_&gt;&gt;</w:t>
+              <w:t>&lt;&lt;</w:t>
+            </w:r>
+            <w:proofErr w:type="spellStart"/>
+            <w:r>
+              <w:rPr>
+                <w:rFonts w:ascii="GDS Transport" w:hAnsi="GDS Transport" w:cs="Arial"/>
+                <w:w w:val="89"/>
+                <w:sz w:val="20"/>
+                <w:szCs w:val="20"/>
+              </w:rPr>
+              <w:t>cs</w:t>
+            </w:r>
+            <w:proofErr w:type="spellEnd"/>
+            <w:r>
+              <w:rPr>
+                <w:rFonts w:ascii="GDS Transport" w:hAnsi="GDS Transport" w:cs="Arial"/>
+                <w:w w:val="89"/>
+                <w:sz w:val="20"/>
+                <w:szCs w:val="20"/>
+              </w:rPr>
+              <w:t>_{</w:t>
+            </w:r>
+            <w:proofErr w:type="gramStart"/>
+            <w:r>
+              <w:rPr>
+                <w:rFonts w:ascii="GDS Transport" w:hAnsi="GDS Transport" w:cs="Arial"/>
+                <w:w w:val="89"/>
+                <w:sz w:val="20"/>
+                <w:szCs w:val="20"/>
+              </w:rPr>
+              <w:t>value!=</w:t>
+            </w:r>
+            <w:proofErr w:type="gramEnd"/>
+            <w:r>
+              <w:rPr>
+                <w:rFonts w:ascii="GDS Transport" w:hAnsi="GDS Transport" w:cs="Arial"/>
+                <w:w w:val="89"/>
+                <w:sz w:val="20"/>
+                <w:szCs w:val="20"/>
+              </w:rPr>
+              <w:t>null}&gt;&gt;&lt;&lt;value&gt;&gt;&lt;&lt;</w:t>
+            </w:r>
+            <w:proofErr w:type="spellStart"/>
+            <w:r>
+              <w:rPr>
+                <w:rFonts w:ascii="GDS Transport" w:hAnsi="GDS Transport" w:cs="Arial"/>
+                <w:w w:val="89"/>
+                <w:sz w:val="20"/>
+                <w:szCs w:val="20"/>
+              </w:rPr>
+              <w:t>es</w:t>
+            </w:r>
+            <w:proofErr w:type="spellEnd"/>
+            <w:r>
+              <w:rPr>
+                <w:rFonts w:ascii="GDS Transport" w:hAnsi="GDS Transport" w:cs="Arial"/>
+                <w:w w:val="89"/>
+                <w:sz w:val="20"/>
+                <w:szCs w:val="20"/>
+              </w:rPr>
+              <w:t>_&gt;&gt;</w:t>
             </w:r>
           </w:p>
         </w:tc>
@@ -2993,7 +4112,25 @@
                 <w:sz w:val="20"/>
                 <w:szCs w:val="20"/>
               </w:rPr>
-              <w:t>&lt;&lt;er_prompts&gt;&gt;</w:t>
+              <w:t>&lt;&lt;</w:t>
+            </w:r>
+            <w:proofErr w:type="spellStart"/>
+            <w:r>
+              <w:rPr>
+                <w:rFonts w:ascii="GDS Transport" w:hAnsi="GDS Transport" w:cs="Arial"/>
+                <w:sz w:val="20"/>
+                <w:szCs w:val="20"/>
+              </w:rPr>
+              <w:t>er_prompts</w:t>
+            </w:r>
+            <w:proofErr w:type="spellEnd"/>
+            <w:r>
+              <w:rPr>
+                <w:rFonts w:ascii="GDS Transport" w:hAnsi="GDS Transport" w:cs="Arial"/>
+                <w:sz w:val="20"/>
+                <w:szCs w:val="20"/>
+              </w:rPr>
+              <w:t>&gt;&gt;</w:t>
             </w:r>
           </w:p>
         </w:tc>
@@ -3043,7 +4180,43 @@
                 <w:sz w:val="20"/>
                 <w:szCs w:val="20"/>
               </w:rPr>
-              <w:t>&lt;&lt;cr_{$rownum&lt;$size}&gt;&gt;</w:t>
+              <w:t>&lt;&lt;</w:t>
+            </w:r>
+            <w:proofErr w:type="spellStart"/>
+            <w:r>
+              <w:rPr>
+                <w:rFonts w:ascii="GDS Transport" w:hAnsi="GDS Transport" w:cs="Arial"/>
+                <w:sz w:val="20"/>
+                <w:szCs w:val="20"/>
+              </w:rPr>
+              <w:t>cr</w:t>
+            </w:r>
+            <w:proofErr w:type="spellEnd"/>
+            <w:r>
+              <w:rPr>
+                <w:rFonts w:ascii="GDS Transport" w:hAnsi="GDS Transport" w:cs="Arial"/>
+                <w:sz w:val="20"/>
+                <w:szCs w:val="20"/>
+              </w:rPr>
+              <w:t>_{$</w:t>
+            </w:r>
+            <w:proofErr w:type="spellStart"/>
+            <w:r>
+              <w:rPr>
+                <w:rFonts w:ascii="GDS Transport" w:hAnsi="GDS Transport" w:cs="Arial"/>
+                <w:sz w:val="20"/>
+                <w:szCs w:val="20"/>
+              </w:rPr>
+              <w:t>rownum</w:t>
+            </w:r>
+            <w:proofErr w:type="spellEnd"/>
+            <w:r>
+              <w:rPr>
+                <w:rFonts w:ascii="GDS Transport" w:hAnsi="GDS Transport" w:cs="Arial"/>
+                <w:sz w:val="20"/>
+                <w:szCs w:val="20"/>
+              </w:rPr>
+              <w:t>&lt;$size}&gt;&gt;</w:t>
             </w:r>
           </w:p>
         </w:tc>
@@ -3137,7 +4310,25 @@
                 <w:sz w:val="20"/>
                 <w:szCs w:val="20"/>
               </w:rPr>
-              <w:t>&lt;&lt;er_&gt;&gt;</w:t>
+              <w:t>&lt;&lt;</w:t>
+            </w:r>
+            <w:proofErr w:type="spellStart"/>
+            <w:r>
+              <w:rPr>
+                <w:rFonts w:ascii="GDS Transport" w:hAnsi="GDS Transport" w:cs="Arial"/>
+                <w:sz w:val="20"/>
+                <w:szCs w:val="20"/>
+              </w:rPr>
+              <w:t>er</w:t>
+            </w:r>
+            <w:proofErr w:type="spellEnd"/>
+            <w:r>
+              <w:rPr>
+                <w:rFonts w:ascii="GDS Transport" w:hAnsi="GDS Transport" w:cs="Arial"/>
+                <w:sz w:val="20"/>
+                <w:szCs w:val="20"/>
+              </w:rPr>
+              <w:t>_&gt;&gt;</w:t>
             </w:r>
           </w:p>
         </w:tc>
@@ -3189,7 +4380,25 @@
                 <w:sz w:val="20"/>
                 <w:szCs w:val="20"/>
               </w:rPr>
-              <w:t>&lt;&lt;er_results&gt;&gt;</w:t>
+              <w:t>&lt;&lt;</w:t>
+            </w:r>
+            <w:proofErr w:type="spellStart"/>
+            <w:r>
+              <w:rPr>
+                <w:rFonts w:ascii="GDS Transport" w:hAnsi="GDS Transport" w:cs="Arial"/>
+                <w:sz w:val="20"/>
+                <w:szCs w:val="20"/>
+              </w:rPr>
+              <w:t>er_results</w:t>
+            </w:r>
+            <w:proofErr w:type="spellEnd"/>
+            <w:r>
+              <w:rPr>
+                <w:rFonts w:ascii="GDS Transport" w:hAnsi="GDS Transport" w:cs="Arial"/>
+                <w:sz w:val="20"/>
+                <w:szCs w:val="20"/>
+              </w:rPr>
+              <w:t>&gt;&gt;</w:t>
             </w:r>
           </w:p>
         </w:tc>
@@ -3218,7 +4427,43 @@
                 <w:sz w:val="20"/>
                 <w:szCs w:val="20"/>
               </w:rPr>
-              <w:t>&lt;&lt;cr_{$rownum&lt;$size}&gt;&gt;</w:t>
+              <w:t>&lt;&lt;</w:t>
+            </w:r>
+            <w:proofErr w:type="spellStart"/>
+            <w:r>
+              <w:rPr>
+                <w:rFonts w:ascii="GDS Transport" w:hAnsi="GDS Transport" w:cs="Arial"/>
+                <w:sz w:val="20"/>
+                <w:szCs w:val="20"/>
+              </w:rPr>
+              <w:t>cr</w:t>
+            </w:r>
+            <w:proofErr w:type="spellEnd"/>
+            <w:r>
+              <w:rPr>
+                <w:rFonts w:ascii="GDS Transport" w:hAnsi="GDS Transport" w:cs="Arial"/>
+                <w:sz w:val="20"/>
+                <w:szCs w:val="20"/>
+              </w:rPr>
+              <w:t>_{$</w:t>
+            </w:r>
+            <w:proofErr w:type="spellStart"/>
+            <w:r>
+              <w:rPr>
+                <w:rFonts w:ascii="GDS Transport" w:hAnsi="GDS Transport" w:cs="Arial"/>
+                <w:sz w:val="20"/>
+                <w:szCs w:val="20"/>
+              </w:rPr>
+              <w:t>rownum</w:t>
+            </w:r>
+            <w:proofErr w:type="spellEnd"/>
+            <w:r>
+              <w:rPr>
+                <w:rFonts w:ascii="GDS Transport" w:hAnsi="GDS Transport" w:cs="Arial"/>
+                <w:sz w:val="20"/>
+                <w:szCs w:val="20"/>
+              </w:rPr>
+              <w:t>&lt;$size}&gt;&gt;</w:t>
             </w:r>
           </w:p>
         </w:tc>
@@ -3268,7 +4513,25 @@
                 <w:sz w:val="20"/>
                 <w:szCs w:val="20"/>
               </w:rPr>
-              <w:t>&lt;&lt;er_&gt;&gt;</w:t>
+              <w:t>&lt;&lt;</w:t>
+            </w:r>
+            <w:proofErr w:type="spellStart"/>
+            <w:r>
+              <w:rPr>
+                <w:rFonts w:ascii="GDS Transport" w:hAnsi="GDS Transport" w:cs="Arial"/>
+                <w:sz w:val="20"/>
+                <w:szCs w:val="20"/>
+              </w:rPr>
+              <w:t>er</w:t>
+            </w:r>
+            <w:proofErr w:type="spellEnd"/>
+            <w:r>
+              <w:rPr>
+                <w:rFonts w:ascii="GDS Transport" w:hAnsi="GDS Transport" w:cs="Arial"/>
+                <w:sz w:val="20"/>
+                <w:szCs w:val="20"/>
+              </w:rPr>
+              <w:t>_&gt;&gt;</w:t>
             </w:r>
           </w:p>
         </w:tc>
@@ -3299,6 +4562,7 @@
               </w:rPr>
               <w:t>&lt;&lt;</w:t>
             </w:r>
+            <w:proofErr w:type="spellStart"/>
             <w:r>
               <w:rPr>
                 <w:rFonts w:ascii="GDS Transport" w:hAnsi="GDS Transport" w:cs="Arial"/>
@@ -3307,6 +4571,7 @@
               </w:rPr>
               <w:t>er_defendantCaseOffences</w:t>
             </w:r>
+            <w:proofErr w:type="spellEnd"/>
             <w:r>
               <w:rPr>
                 <w:rFonts w:ascii="GDS Transport" w:hAnsi="GDS Transport" w:cs="Arial"/>
@@ -3342,7 +4607,45 @@
                 <w:sz w:val="20"/>
                 <w:szCs w:val="20"/>
               </w:rPr>
-              <w:t>&lt;&lt;er_{defendantCaseOffences.size&gt;0}&gt;&gt;</w:t>
+              <w:t>&lt;&lt;</w:t>
+            </w:r>
+            <w:proofErr w:type="spellStart"/>
+            <w:r>
+              <w:rPr>
+                <w:rFonts w:ascii="GDS Transport" w:hAnsi="GDS Transport" w:cs="Arial"/>
+                <w:sz w:val="20"/>
+                <w:szCs w:val="20"/>
+              </w:rPr>
+              <w:t>er</w:t>
+            </w:r>
+            <w:proofErr w:type="spellEnd"/>
+            <w:proofErr w:type="gramStart"/>
+            <w:r>
+              <w:rPr>
+                <w:rFonts w:ascii="GDS Transport" w:hAnsi="GDS Transport" w:cs="Arial"/>
+                <w:sz w:val="20"/>
+                <w:szCs w:val="20"/>
+              </w:rPr>
+              <w:t>_{</w:t>
+            </w:r>
+            <w:proofErr w:type="spellStart"/>
+            <w:proofErr w:type="gramEnd"/>
+            <w:r>
+              <w:rPr>
+                <w:rFonts w:ascii="GDS Transport" w:hAnsi="GDS Transport" w:cs="Arial"/>
+                <w:sz w:val="20"/>
+                <w:szCs w:val="20"/>
+              </w:rPr>
+              <w:t>defendantCaseOffences.size</w:t>
+            </w:r>
+            <w:proofErr w:type="spellEnd"/>
+            <w:r>
+              <w:rPr>
+                <w:rFonts w:ascii="GDS Transport" w:hAnsi="GDS Transport" w:cs="Arial"/>
+                <w:sz w:val="20"/>
+                <w:szCs w:val="20"/>
+              </w:rPr>
+              <w:t>&gt;0}&gt;&gt;</w:t>
             </w:r>
           </w:p>
         </w:tc>
@@ -3394,6 +4697,7 @@
               </w:rPr>
               <w:t>&lt;&lt;</w:t>
             </w:r>
+            <w:proofErr w:type="spellStart"/>
             <w:r>
               <w:rPr>
                 <w:rFonts w:ascii="GDS Transport" w:hAnsi="GDS Transport" w:cs="Arial"/>
@@ -3410,13 +4714,34 @@
               </w:rPr>
               <w:t>r</w:t>
             </w:r>
-            <w:r>
-              <w:rPr>
-                <w:rFonts w:ascii="GDS Transport" w:hAnsi="GDS Transport" w:cs="Arial"/>
-                <w:sz w:val="20"/>
-                <w:szCs w:val="20"/>
-              </w:rPr>
-              <w:t>_{caseResults.size&gt;0}&gt;&gt;</w:t>
+            <w:proofErr w:type="spellEnd"/>
+            <w:proofErr w:type="gramStart"/>
+            <w:r>
+              <w:rPr>
+                <w:rFonts w:ascii="GDS Transport" w:hAnsi="GDS Transport" w:cs="Arial"/>
+                <w:sz w:val="20"/>
+                <w:szCs w:val="20"/>
+              </w:rPr>
+              <w:t>_{</w:t>
+            </w:r>
+            <w:proofErr w:type="spellStart"/>
+            <w:proofErr w:type="gramEnd"/>
+            <w:r>
+              <w:rPr>
+                <w:rFonts w:ascii="GDS Transport" w:hAnsi="GDS Transport" w:cs="Arial"/>
+                <w:sz w:val="20"/>
+                <w:szCs w:val="20"/>
+              </w:rPr>
+              <w:t>caseResults.size</w:t>
+            </w:r>
+            <w:proofErr w:type="spellEnd"/>
+            <w:r>
+              <w:rPr>
+                <w:rFonts w:ascii="GDS Transport" w:hAnsi="GDS Transport" w:cs="Arial"/>
+                <w:sz w:val="20"/>
+                <w:szCs w:val="20"/>
+              </w:rPr>
+              <w:t>&gt;0}&gt;&gt;</w:t>
             </w:r>
           </w:p>
         </w:tc>
@@ -3447,7 +4772,6 @@
           <w:tcPr>
             <w:tcW w:w="6943" w:type="dxa"/>
             <w:gridSpan w:val="2"/>
-            <w:vAlign w:val="center"/>
           </w:tcPr>
           <w:p>
             <w:pPr>
@@ -3536,7 +4860,7 @@
                     </wp:anchor>
                   </w:drawing>
                 </mc:Choice>
-                <mc:Fallback>
+                <mc:Fallback xmlns:mv="urn:schemas-microsoft-com:mac:vml" xmlns:mo="http://schemas.microsoft.com/office/mac/office/2008/main">
                   <w:pict>
                     <v:rect w14:anchorId="71896C76" id="Rectangle 1" o:spid="_x0000_s1026" style="position:absolute;margin-left:0;margin-top:8.5pt;width:346.1pt;height:.95pt;flip:y;z-index:-251653120;visibility:visible;mso-wrap-style:square;mso-width-percent:0;mso-height-percent:0;mso-wrap-distance-left:9pt;mso-wrap-distance-top:0;mso-wrap-distance-right:9pt;mso-wrap-distance-bottom:0;mso-position-horizontal:absolute;mso-position-horizontal-relative:text;mso-position-vertical:absolute;mso-position-vertical-relative:text;mso-width-percent:0;mso-height-percent:0;mso-width-relative:page;mso-height-relative:page;v-text-anchor:top" o:gfxdata="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" o:allowincell="f" o:allowoverlap="f" fillcolor="#d8d8d8" stroked="f">
                       <v:path arrowok="t"/>
@@ -3647,7 +4971,25 @@
                 <w:sz w:val="20"/>
                 <w:szCs w:val="20"/>
               </w:rPr>
-              <w:t>&lt;&lt;rr_caseResults&gt;&gt;</w:t>
+              <w:t>&lt;&lt;</w:t>
+            </w:r>
+            <w:proofErr w:type="spellStart"/>
+            <w:r>
+              <w:rPr>
+                <w:rFonts w:ascii="GDS Transport" w:hAnsi="GDS Transport" w:cs="Arial"/>
+                <w:sz w:val="20"/>
+                <w:szCs w:val="20"/>
+              </w:rPr>
+              <w:t>rr_caseResults</w:t>
+            </w:r>
+            <w:proofErr w:type="spellEnd"/>
+            <w:r>
+              <w:rPr>
+                <w:rFonts w:ascii="GDS Transport" w:hAnsi="GDS Transport" w:cs="Arial"/>
+                <w:sz w:val="20"/>
+                <w:szCs w:val="20"/>
+              </w:rPr>
+              <w:t>&gt;&gt;</w:t>
             </w:r>
           </w:p>
         </w:tc>
@@ -3747,7 +5089,25 @@
                 <w:sz w:val="20"/>
                 <w:szCs w:val="20"/>
               </w:rPr>
-              <w:t>&lt;&lt;rr_prompts&gt;&gt;</w:t>
+              <w:t>&lt;&lt;</w:t>
+            </w:r>
+            <w:proofErr w:type="spellStart"/>
+            <w:r>
+              <w:rPr>
+                <w:rFonts w:ascii="GDS Transport" w:hAnsi="GDS Transport" w:cs="Arial"/>
+                <w:sz w:val="20"/>
+                <w:szCs w:val="20"/>
+              </w:rPr>
+              <w:t>rr_prompts</w:t>
+            </w:r>
+            <w:proofErr w:type="spellEnd"/>
+            <w:r>
+              <w:rPr>
+                <w:rFonts w:ascii="GDS Transport" w:hAnsi="GDS Transport" w:cs="Arial"/>
+                <w:sz w:val="20"/>
+                <w:szCs w:val="20"/>
+              </w:rPr>
+              <w:t>&gt;&gt;</w:t>
             </w:r>
           </w:p>
         </w:tc>
@@ -3827,7 +5187,67 @@
                 <w:sz w:val="20"/>
                 <w:szCs w:val="20"/>
               </w:rPr>
-              <w:t>&lt;&lt;cs_{value!=null}&gt;&gt;&lt;&lt;value&gt;&gt;&lt;&lt;es_&gt;&gt;</w:t>
+              <w:t>&lt;&lt;</w:t>
+            </w:r>
+            <w:proofErr w:type="spellStart"/>
+            <w:r>
+              <w:rPr>
+                <w:rFonts w:ascii="GDS Transport" w:hAnsi="GDS Transport" w:cs="Arial"/>
+                <w:w w:val="89"/>
+                <w:sz w:val="20"/>
+                <w:szCs w:val="20"/>
+              </w:rPr>
+              <w:t>cs</w:t>
+            </w:r>
+            <w:proofErr w:type="spellEnd"/>
+            <w:r>
+              <w:rPr>
+                <w:rFonts w:ascii="GDS Transport" w:hAnsi="GDS Transport" w:cs="Arial"/>
+                <w:w w:val="89"/>
+                <w:sz w:val="20"/>
+                <w:szCs w:val="20"/>
+              </w:rPr>
+              <w:t>_{</w:t>
+            </w:r>
+            <w:proofErr w:type="gramStart"/>
+            <w:r>
+              <w:rPr>
+                <w:rFonts w:ascii="GDS Transport" w:hAnsi="GDS Transport" w:cs="Arial"/>
+                <w:w w:val="89"/>
+                <w:sz w:val="20"/>
+                <w:szCs w:val="20"/>
+              </w:rPr>
+              <w:t>value!=</w:t>
+            </w:r>
+            <w:proofErr w:type="gramEnd"/>
+            <w:r>
+              <w:rPr>
+                <w:rFonts w:ascii="GDS Transport" w:hAnsi="GDS Transport" w:cs="Arial"/>
+                <w:w w:val="89"/>
+                <w:sz w:val="20"/>
+                <w:szCs w:val="20"/>
+              </w:rPr>
+              <w:t>null}&gt;&gt;&lt;&lt;value&gt;&gt;&lt;&lt;</w:t>
+            </w:r>
+            <w:proofErr w:type="spellStart"/>
+            <w:r>
+              <w:rPr>
+                <w:rFonts w:ascii="GDS Transport" w:hAnsi="GDS Transport" w:cs="Arial"/>
+                <w:w w:val="89"/>
+                <w:sz w:val="20"/>
+                <w:szCs w:val="20"/>
+              </w:rPr>
+              <w:t>es</w:t>
+            </w:r>
+            <w:proofErr w:type="spellEnd"/>
+            <w:r>
+              <w:rPr>
+                <w:rFonts w:ascii="GDS Transport" w:hAnsi="GDS Transport" w:cs="Arial"/>
+                <w:w w:val="89"/>
+                <w:sz w:val="20"/>
+                <w:szCs w:val="20"/>
+              </w:rPr>
+              <w:t>_&gt;&gt;</w:t>
             </w:r>
           </w:p>
         </w:tc>
@@ -3877,7 +5297,25 @@
                 <w:sz w:val="20"/>
                 <w:szCs w:val="20"/>
               </w:rPr>
-              <w:t>&lt;&lt;er_prompts&gt;&gt;</w:t>
+              <w:t>&lt;&lt;</w:t>
+            </w:r>
+            <w:proofErr w:type="spellStart"/>
+            <w:r>
+              <w:rPr>
+                <w:rFonts w:ascii="GDS Transport" w:hAnsi="GDS Transport" w:cs="Arial"/>
+                <w:sz w:val="20"/>
+                <w:szCs w:val="20"/>
+              </w:rPr>
+              <w:t>er_prompts</w:t>
+            </w:r>
+            <w:proofErr w:type="spellEnd"/>
+            <w:r>
+              <w:rPr>
+                <w:rFonts w:ascii="GDS Transport" w:hAnsi="GDS Transport" w:cs="Arial"/>
+                <w:sz w:val="20"/>
+                <w:szCs w:val="20"/>
+              </w:rPr>
+              <w:t>&gt;&gt;</w:t>
             </w:r>
           </w:p>
         </w:tc>
@@ -3927,7 +5365,43 @@
                 <w:sz w:val="20"/>
                 <w:szCs w:val="20"/>
               </w:rPr>
-              <w:t>&lt;&lt;cr_{$rownum&lt;$size}&gt;&gt;</w:t>
+              <w:t>&lt;&lt;</w:t>
+            </w:r>
+            <w:proofErr w:type="spellStart"/>
+            <w:r>
+              <w:rPr>
+                <w:rFonts w:ascii="GDS Transport" w:hAnsi="GDS Transport" w:cs="Arial"/>
+                <w:sz w:val="20"/>
+                <w:szCs w:val="20"/>
+              </w:rPr>
+              <w:t>cr</w:t>
+            </w:r>
+            <w:proofErr w:type="spellEnd"/>
+            <w:r>
+              <w:rPr>
+                <w:rFonts w:ascii="GDS Transport" w:hAnsi="GDS Transport" w:cs="Arial"/>
+                <w:sz w:val="20"/>
+                <w:szCs w:val="20"/>
+              </w:rPr>
+              <w:t>_{$</w:t>
+            </w:r>
+            <w:proofErr w:type="spellStart"/>
+            <w:r>
+              <w:rPr>
+                <w:rFonts w:ascii="GDS Transport" w:hAnsi="GDS Transport" w:cs="Arial"/>
+                <w:sz w:val="20"/>
+                <w:szCs w:val="20"/>
+              </w:rPr>
+              <w:t>rownum</w:t>
+            </w:r>
+            <w:proofErr w:type="spellEnd"/>
+            <w:r>
+              <w:rPr>
+                <w:rFonts w:ascii="GDS Transport" w:hAnsi="GDS Transport" w:cs="Arial"/>
+                <w:sz w:val="20"/>
+                <w:szCs w:val="20"/>
+              </w:rPr>
+              <w:t>&lt;$size}&gt;&gt;</w:t>
             </w:r>
           </w:p>
         </w:tc>
@@ -4019,7 +5493,25 @@
                 <w:sz w:val="20"/>
                 <w:szCs w:val="20"/>
               </w:rPr>
-              <w:t>&lt;&lt;er_&gt;&gt;</w:t>
+              <w:t>&lt;&lt;</w:t>
+            </w:r>
+            <w:proofErr w:type="spellStart"/>
+            <w:r>
+              <w:rPr>
+                <w:rFonts w:ascii="GDS Transport" w:hAnsi="GDS Transport" w:cs="Arial"/>
+                <w:sz w:val="20"/>
+                <w:szCs w:val="20"/>
+              </w:rPr>
+              <w:t>er</w:t>
+            </w:r>
+            <w:proofErr w:type="spellEnd"/>
+            <w:r>
+              <w:rPr>
+                <w:rFonts w:ascii="GDS Transport" w:hAnsi="GDS Transport" w:cs="Arial"/>
+                <w:sz w:val="20"/>
+                <w:szCs w:val="20"/>
+              </w:rPr>
+              <w:t>_&gt;&gt;</w:t>
             </w:r>
           </w:p>
         </w:tc>
@@ -4069,7 +5561,25 @@
                 <w:sz w:val="20"/>
                 <w:szCs w:val="20"/>
               </w:rPr>
-              <w:t>&lt;&lt;er_caseResults&gt;&gt;</w:t>
+              <w:t>&lt;&lt;</w:t>
+            </w:r>
+            <w:proofErr w:type="spellStart"/>
+            <w:r>
+              <w:rPr>
+                <w:rFonts w:ascii="GDS Transport" w:hAnsi="GDS Transport" w:cs="Arial"/>
+                <w:sz w:val="20"/>
+                <w:szCs w:val="20"/>
+              </w:rPr>
+              <w:t>er_caseResults</w:t>
+            </w:r>
+            <w:proofErr w:type="spellEnd"/>
+            <w:r>
+              <w:rPr>
+                <w:rFonts w:ascii="GDS Transport" w:hAnsi="GDS Transport" w:cs="Arial"/>
+                <w:sz w:val="20"/>
+                <w:szCs w:val="20"/>
+              </w:rPr>
+              <w:t>&gt;&gt;</w:t>
             </w:r>
           </w:p>
         </w:tc>
@@ -4119,7 +5629,45 @@
                 <w:sz w:val="20"/>
                 <w:szCs w:val="20"/>
               </w:rPr>
-              <w:t>&lt;&lt;er_{caseResults.size&gt;0}&gt;&gt;</w:t>
+              <w:t>&lt;&lt;</w:t>
+            </w:r>
+            <w:proofErr w:type="spellStart"/>
+            <w:r>
+              <w:rPr>
+                <w:rFonts w:ascii="GDS Transport" w:hAnsi="GDS Transport" w:cs="Arial"/>
+                <w:sz w:val="20"/>
+                <w:szCs w:val="20"/>
+              </w:rPr>
+              <w:t>er</w:t>
+            </w:r>
+            <w:proofErr w:type="spellEnd"/>
+            <w:proofErr w:type="gramStart"/>
+            <w:r>
+              <w:rPr>
+                <w:rFonts w:ascii="GDS Transport" w:hAnsi="GDS Transport" w:cs="Arial"/>
+                <w:sz w:val="20"/>
+                <w:szCs w:val="20"/>
+              </w:rPr>
+              <w:t>_{</w:t>
+            </w:r>
+            <w:proofErr w:type="spellStart"/>
+            <w:proofErr w:type="gramEnd"/>
+            <w:r>
+              <w:rPr>
+                <w:rFonts w:ascii="GDS Transport" w:hAnsi="GDS Transport" w:cs="Arial"/>
+                <w:sz w:val="20"/>
+                <w:szCs w:val="20"/>
+              </w:rPr>
+              <w:t>caseResults.size</w:t>
+            </w:r>
+            <w:proofErr w:type="spellEnd"/>
+            <w:r>
+              <w:rPr>
+                <w:rFonts w:ascii="GDS Transport" w:hAnsi="GDS Transport" w:cs="Arial"/>
+                <w:sz w:val="20"/>
+                <w:szCs w:val="20"/>
+              </w:rPr>
+              <w:t>&gt;0}&gt;&gt;</w:t>
             </w:r>
           </w:p>
         </w:tc>
@@ -4143,7 +5691,25 @@
           <w:sz w:val="20"/>
           <w:szCs w:val="20"/>
         </w:rPr>
-        <w:t>&lt;&lt;es_cases&gt;&gt;</w:t>
+        <w:t>&lt;&lt;</w:t>
+      </w:r>
+      <w:proofErr w:type="spellStart"/>
+      <w:r>
+        <w:rPr>
+          <w:rFonts w:ascii="GDS Transport" w:hAnsi="GDS Transport" w:cs="Arial"/>
+          <w:sz w:val="20"/>
+          <w:szCs w:val="20"/>
+        </w:rPr>
+        <w:t>es_cases</w:t>
+      </w:r>
+      <w:proofErr w:type="spellEnd"/>
+      <w:r>
+        <w:rPr>
+          <w:rFonts w:ascii="GDS Transport" w:hAnsi="GDS Transport" w:cs="Arial"/>
+          <w:sz w:val="20"/>
+          <w:szCs w:val="20"/>
+        </w:rPr>
+        <w:t>&gt;&gt;</w:t>
       </w:r>
     </w:p>
     <w:p>
@@ -4226,7 +5792,7 @@
               </wp:anchor>
             </w:drawing>
           </mc:Choice>
-          <mc:Fallback>
+          <mc:Fallback xmlns:mv="urn:schemas-microsoft-com:mac:vml" xmlns:mo="http://schemas.microsoft.com/office/mac/office/2008/main">
             <w:pict>
               <v:rect w14:anchorId="5489ED67" id="Rectangle 5" o:spid="_x0000_s1026" style="position:absolute;margin-left:42.55pt;margin-top:6.35pt;width:510.2pt;height:.95pt;z-index:-251657216;visibility:visible;mso-wrap-style:square;mso-width-percent:0;mso-height-percent:0;mso-wrap-distance-left:9pt;mso-wrap-distance-top:0;mso-wrap-distance-right:9pt;mso-wrap-distance-bottom:0;mso-position-horizontal:absolute;mso-position-horizontal-relative:page;mso-position-vertical:absolute;mso-position-vertical-relative:text;mso-width-percent:0;mso-height-percent:0;mso-width-relative:page;mso-height-relative:page;v-text-anchor:top" o:gfxdata="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" o:allowincell="f" o:allowoverlap="f" fillcolor="#d8d8d8" stroked="f">
                 <v:path arrowok="t"/>
@@ -4260,7 +5826,29 @@
           <w:sz w:val="20"/>
           <w:szCs w:val="20"/>
         </w:rPr>
-        <w:t>&lt;&lt;html:nowText&gt;</w:t>
+        <w:t>&lt;&lt;</w:t>
+      </w:r>
+      <w:proofErr w:type="spellStart"/>
+      <w:proofErr w:type="gramStart"/>
+      <w:r>
+        <w:rPr>
+          <w:rFonts w:ascii="GDS Transport Light" w:hAnsi="GDS Transport Light" w:cs="Arial"/>
+          <w:w w:val="93"/>
+          <w:sz w:val="20"/>
+          <w:szCs w:val="20"/>
+        </w:rPr>
+        <w:t>html:nowText</w:t>
+      </w:r>
+      <w:proofErr w:type="spellEnd"/>
+      <w:proofErr w:type="gramEnd"/>
+      <w:r>
+        <w:rPr>
+          <w:rFonts w:ascii="GDS Transport Light" w:hAnsi="GDS Transport Light" w:cs="Arial"/>
+          <w:w w:val="93"/>
+          <w:sz w:val="20"/>
+          <w:szCs w:val="20"/>
+        </w:rPr>
+        <w:t>&gt;</w:t>
       </w:r>
       <w:r>
         <w:rPr>
@@ -4322,7 +5910,21 @@
               <w:rPr>
                 <w:rFonts w:ascii="GDS Transport Light" w:hAnsi="GDS Transport Light"/>
               </w:rPr>
-              <w:t>&lt;&lt;courtClerkName&gt;&gt;</w:t>
+              <w:t>&lt;&lt;</w:t>
+            </w:r>
+            <w:proofErr w:type="spellStart"/>
+            <w:r>
+              <w:rPr>
+                <w:rFonts w:ascii="GDS Transport Light" w:hAnsi="GDS Transport Light"/>
+              </w:rPr>
+              <w:t>courtClerkName</w:t>
+            </w:r>
+            <w:proofErr w:type="spellEnd"/>
+            <w:r>
+              <w:rPr>
+                <w:rFonts w:ascii="GDS Transport Light" w:hAnsi="GDS Transport Light"/>
+              </w:rPr>
+              <w:t>&gt;&gt;</w:t>
             </w:r>
           </w:p>
         </w:tc>
@@ -4377,7 +5979,7 @@
 </file>
 
 <file path=word/endnotes.xml><?xml version="1.0" encoding="utf-8"?>
-<w:endnotes xmlns:wpc="http://schemas.microsoft.com/office/word/2010/wordprocessingCanvas" xmlns:mo="http://schemas.microsoft.com/office/mac/office/2008/main" xmlns:mc="http://schemas.openxmlformats.org/markup-compatibility/2006" xmlns:mv="urn:schemas-microsoft-com:mac:vml" xmlns:o="urn:schemas-microsoft-com:office:office" xmlns:r="http://schemas.openxmlformats.org/officeDocument/2006/relationships" xmlns:m="http://schemas.openxmlformats.org/officeDocument/2006/math" xmlns:v="urn:schemas-microsoft-com:vml" xmlns:wp14="http://schemas.microsoft.com/office/word/2010/wordprocessingDrawing" xmlns:wp="http://schemas.openxmlformats.org/drawingml/2006/wordprocessingDrawing" xmlns:w10="urn:schemas-microsoft-com:office:word" xmlns:w="http://schemas.openxmlformats.org/wordprocessingml/2006/main" xmlns:w14="http://schemas.microsoft.com/office/word/2010/wordml" xmlns:w15="http://schemas.microsoft.com/office/word/2012/wordml" xmlns:wpg="http://schemas.microsoft.com/office/word/2010/wordprocessingGroup" xmlns:wpi="http://schemas.microsoft.com/office/word/2010/wordprocessingInk" xmlns:wne="http://schemas.microsoft.com/office/word/2006/wordml" xmlns:wps="http://schemas.microsoft.com/office/word/2010/wordprocessingShape" mc:Ignorable="w14 w15 wp14">
+<w:endnotes xmlns:wpc="http://schemas.microsoft.com/office/word/2010/wordprocessingCanvas" xmlns:cx="http://schemas.microsoft.com/office/drawing/2014/chartex" xmlns:cx1="http://schemas.microsoft.com/office/drawing/2015/9/8/chartex" xmlns:cx2="http://schemas.microsoft.com/office/drawing/2015/10/21/chartex" xmlns:cx3="http://schemas.microsoft.com/office/drawing/2016/5/9/chartex" xmlns:cx4="http://schemas.microsoft.com/office/drawing/2016/5/10/chartex" xmlns:cx5="http://schemas.microsoft.com/office/drawing/2016/5/11/chartex" xmlns:cx6="http://schemas.microsoft.com/office/drawing/2016/5/12/chartex" xmlns:cx7="http://schemas.microsoft.com/office/drawing/2016/5/13/chartex" xmlns:cx8="http://schemas.microsoft.com/office/drawing/2016/5/14/chartex" xmlns:mc="http://schemas.openxmlformats.org/markup-compatibility/2006" xmlns:aink="http://schemas.microsoft.com/office/drawing/2016/ink" xmlns:am3d="http://schemas.microsoft.com/office/drawing/2017/model3d" xmlns:o="urn:schemas-microsoft-com:office:office" xmlns:r="http://schemas.openxmlformats.org/officeDocument/2006/relationships" xmlns:m="http://schemas.openxmlformats.org/officeDocument/2006/math" xmlns:v="urn:schemas-microsoft-com:vml" xmlns:wp14="http://schemas.microsoft.com/office/word/2010/wordprocessingDrawing" xmlns:wp="http://schemas.openxmlformats.org/drawingml/2006/wordprocessingDrawing" xmlns:w10="urn:schemas-microsoft-com:office:word" xmlns:w="http://schemas.openxmlformats.org/wordprocessingml/2006/main" xmlns:w14="http://schemas.microsoft.com/office/word/2010/wordml" xmlns:w15="http://schemas.microsoft.com/office/word/2012/wordml" xmlns:w16cid="http://schemas.microsoft.com/office/word/2016/wordml/cid" xmlns:w16se="http://schemas.microsoft.com/office/word/2015/wordml/symex" xmlns:wpg="http://schemas.microsoft.com/office/word/2010/wordprocessingGroup" xmlns:wpi="http://schemas.microsoft.com/office/word/2010/wordprocessingInk" xmlns:wne="http://schemas.microsoft.com/office/word/2006/wordml" xmlns:wps="http://schemas.microsoft.com/office/word/2010/wordprocessingShape" mc:Ignorable="w14 w15 w16se w16cid wp14">
   <w:endnote w:type="separator" w:id="-1">
     <w:p>
       <w:pPr>
@@ -4402,7 +6004,7 @@
 </file>
 
 <file path=word/footer1.xml><?xml version="1.0" encoding="utf-8"?>
-<w:ftr xmlns:wpc="http://schemas.microsoft.com/office/word/2010/wordprocessingCanvas" xmlns:mo="http://schemas.microsoft.com/office/mac/office/2008/main" xmlns:mc="http://schemas.openxmlformats.org/markup-compatibility/2006" xmlns:mv="urn:schemas-microsoft-com:mac:vml" xmlns:o="urn:schemas-microsoft-com:office:office" xmlns:r="http://schemas.openxmlformats.org/officeDocument/2006/relationships" xmlns:m="http://schemas.openxmlformats.org/officeDocument/2006/math" xmlns:v="urn:schemas-microsoft-com:vml" xmlns:wp14="http://schemas.microsoft.com/office/word/2010/wordprocessingDrawing" xmlns:wp="http://schemas.openxmlformats.org/drawingml/2006/wordprocessingDrawing" xmlns:w10="urn:schemas-microsoft-com:office:word" xmlns:w="http://schemas.openxmlformats.org/wordprocessingml/2006/main" xmlns:w14="http://schemas.microsoft.com/office/word/2010/wordml" xmlns:w15="http://schemas.microsoft.com/office/word/2012/wordml" xmlns:wpg="http://schemas.microsoft.com/office/word/2010/wordprocessingGroup" xmlns:wpi="http://schemas.microsoft.com/office/word/2010/wordprocessingInk" xmlns:wne="http://schemas.microsoft.com/office/word/2006/wordml" xmlns:wps="http://schemas.microsoft.com/office/word/2010/wordprocessingShape" mc:Ignorable="w14 w15 wp14">
+<w:ftr xmlns:wpc="http://schemas.microsoft.com/office/word/2010/wordprocessingCanvas" xmlns:cx="http://schemas.microsoft.com/office/drawing/2014/chartex" xmlns:cx1="http://schemas.microsoft.com/office/drawing/2015/9/8/chartex" xmlns:cx2="http://schemas.microsoft.com/office/drawing/2015/10/21/chartex" xmlns:cx3="http://schemas.microsoft.com/office/drawing/2016/5/9/chartex" xmlns:cx4="http://schemas.microsoft.com/office/drawing/2016/5/10/chartex" xmlns:cx5="http://schemas.microsoft.com/office/drawing/2016/5/11/chartex" xmlns:cx6="http://schemas.microsoft.com/office/drawing/2016/5/12/chartex" xmlns:cx7="http://schemas.microsoft.com/office/drawing/2016/5/13/chartex" xmlns:cx8="http://schemas.microsoft.com/office/drawing/2016/5/14/chartex" xmlns:mc="http://schemas.openxmlformats.org/markup-compatibility/2006" xmlns:aink="http://schemas.microsoft.com/office/drawing/2016/ink" xmlns:am3d="http://schemas.microsoft.com/office/drawing/2017/model3d" xmlns:o="urn:schemas-microsoft-com:office:office" xmlns:r="http://schemas.openxmlformats.org/officeDocument/2006/relationships" xmlns:m="http://schemas.openxmlformats.org/officeDocument/2006/math" xmlns:v="urn:schemas-microsoft-com:vml" xmlns:wp14="http://schemas.microsoft.com/office/word/2010/wordprocessingDrawing" xmlns:wp="http://schemas.openxmlformats.org/drawingml/2006/wordprocessingDrawing" xmlns:w10="urn:schemas-microsoft-com:office:word" xmlns:w="http://schemas.openxmlformats.org/wordprocessingml/2006/main" xmlns:w14="http://schemas.microsoft.com/office/word/2010/wordml" xmlns:w15="http://schemas.microsoft.com/office/word/2012/wordml" xmlns:w16cid="http://schemas.microsoft.com/office/word/2016/wordml/cid" xmlns:w16se="http://schemas.microsoft.com/office/word/2015/wordml/symex" xmlns:wpg="http://schemas.microsoft.com/office/word/2010/wordprocessingGroup" xmlns:wpi="http://schemas.microsoft.com/office/word/2010/wordprocessingInk" xmlns:wne="http://schemas.microsoft.com/office/word/2006/wordml" xmlns:wps="http://schemas.microsoft.com/office/word/2010/wordprocessingShape" mc:Ignorable="w14 w15 w16se w16cid wp14">
   <w:p>
     <w:pPr>
       <w:pStyle w:val="Footer"/>
@@ -4521,7 +6123,7 @@
 </file>
 
 <file path=word/footer2.xml><?xml version="1.0" encoding="utf-8"?>
-<w:ftr xmlns:wpc="http://schemas.microsoft.com/office/word/2010/wordprocessingCanvas" xmlns:mo="http://schemas.microsoft.com/office/mac/office/2008/main" xmlns:mc="http://schemas.openxmlformats.org/markup-compatibility/2006" xmlns:mv="urn:schemas-microsoft-com:mac:vml" xmlns:o="urn:schemas-microsoft-com:office:office" xmlns:r="http://schemas.openxmlformats.org/officeDocument/2006/relationships" xmlns:m="http://schemas.openxmlformats.org/officeDocument/2006/math" xmlns:v="urn:schemas-microsoft-com:vml" xmlns:wp14="http://schemas.microsoft.com/office/word/2010/wordprocessingDrawing" xmlns:wp="http://schemas.openxmlformats.org/drawingml/2006/wordprocessingDrawing" xmlns:w10="urn:schemas-microsoft-com:office:word" xmlns:w="http://schemas.openxmlformats.org/wordprocessingml/2006/main" xmlns:w14="http://schemas.microsoft.com/office/word/2010/wordml" xmlns:w15="http://schemas.microsoft.com/office/word/2012/wordml" xmlns:wpg="http://schemas.microsoft.com/office/word/2010/wordprocessingGroup" xmlns:wpi="http://schemas.microsoft.com/office/word/2010/wordprocessingInk" xmlns:wne="http://schemas.microsoft.com/office/word/2006/wordml" xmlns:wps="http://schemas.microsoft.com/office/word/2010/wordprocessingShape" mc:Ignorable="w14 w15 wp14">
+<w:ftr xmlns:wpc="http://schemas.microsoft.com/office/word/2010/wordprocessingCanvas" xmlns:cx="http://schemas.microsoft.com/office/drawing/2014/chartex" xmlns:cx1="http://schemas.microsoft.com/office/drawing/2015/9/8/chartex" xmlns:cx2="http://schemas.microsoft.com/office/drawing/2015/10/21/chartex" xmlns:cx3="http://schemas.microsoft.com/office/drawing/2016/5/9/chartex" xmlns:cx4="http://schemas.microsoft.com/office/drawing/2016/5/10/chartex" xmlns:cx5="http://schemas.microsoft.com/office/drawing/2016/5/11/chartex" xmlns:cx6="http://schemas.microsoft.com/office/drawing/2016/5/12/chartex" xmlns:cx7="http://schemas.microsoft.com/office/drawing/2016/5/13/chartex" xmlns:cx8="http://schemas.microsoft.com/office/drawing/2016/5/14/chartex" xmlns:mc="http://schemas.openxmlformats.org/markup-compatibility/2006" xmlns:aink="http://schemas.microsoft.com/office/drawing/2016/ink" xmlns:am3d="http://schemas.microsoft.com/office/drawing/2017/model3d" xmlns:o="urn:schemas-microsoft-com:office:office" xmlns:r="http://schemas.openxmlformats.org/officeDocument/2006/relationships" xmlns:m="http://schemas.openxmlformats.org/officeDocument/2006/math" xmlns:v="urn:schemas-microsoft-com:vml" xmlns:wp14="http://schemas.microsoft.com/office/word/2010/wordprocessingDrawing" xmlns:wp="http://schemas.openxmlformats.org/drawingml/2006/wordprocessingDrawing" xmlns:w10="urn:schemas-microsoft-com:office:word" xmlns:w="http://schemas.openxmlformats.org/wordprocessingml/2006/main" xmlns:w14="http://schemas.microsoft.com/office/word/2010/wordml" xmlns:w15="http://schemas.microsoft.com/office/word/2012/wordml" xmlns:w16cid="http://schemas.microsoft.com/office/word/2016/wordml/cid" xmlns:w16se="http://schemas.microsoft.com/office/word/2015/wordml/symex" xmlns:wpg="http://schemas.microsoft.com/office/word/2010/wordprocessingGroup" xmlns:wpi="http://schemas.microsoft.com/office/word/2010/wordprocessingInk" xmlns:wne="http://schemas.microsoft.com/office/word/2006/wordml" xmlns:wps="http://schemas.microsoft.com/office/word/2010/wordprocessingShape" mc:Ignorable="w14 w15 w16se w16cid wp14">
   <w:p>
     <w:pPr>
       <w:pStyle w:val="Footer"/>
@@ -4662,7 +6264,7 @@
 </file>
 
 <file path=word/footnotes.xml><?xml version="1.0" encoding="utf-8"?>
-<w:footnotes xmlns:wpc="http://schemas.microsoft.com/office/word/2010/wordprocessingCanvas" xmlns:mo="http://schemas.microsoft.com/office/mac/office/2008/main" xmlns:mc="http://schemas.openxmlformats.org/markup-compatibility/2006" xmlns:mv="urn:schemas-microsoft-com:mac:vml" xmlns:o="urn:schemas-microsoft-com:office:office" xmlns:r="http://schemas.openxmlformats.org/officeDocument/2006/relationships" xmlns:m="http://schemas.openxmlformats.org/officeDocument/2006/math" xmlns:v="urn:schemas-microsoft-com:vml" xmlns:wp14="http://schemas.microsoft.com/office/word/2010/wordprocessingDrawing" xmlns:wp="http://schemas.openxmlformats.org/drawingml/2006/wordprocessingDrawing" xmlns:w10="urn:schemas-microsoft-com:office:word" xmlns:w="http://schemas.openxmlformats.org/wordprocessingml/2006/main" xmlns:w14="http://schemas.microsoft.com/office/word/2010/wordml" xmlns:w15="http://schemas.microsoft.com/office/word/2012/wordml" xmlns:wpg="http://schemas.microsoft.com/office/word/2010/wordprocessingGroup" xmlns:wpi="http://schemas.microsoft.com/office/word/2010/wordprocessingInk" xmlns:wne="http://schemas.microsoft.com/office/word/2006/wordml" xmlns:wps="http://schemas.microsoft.com/office/word/2010/wordprocessingShape" mc:Ignorable="w14 w15 wp14">
+<w:footnotes xmlns:wpc="http://schemas.microsoft.com/office/word/2010/wordprocessingCanvas" xmlns:cx="http://schemas.microsoft.com/office/drawing/2014/chartex" xmlns:cx1="http://schemas.microsoft.com/office/drawing/2015/9/8/chartex" xmlns:cx2="http://schemas.microsoft.com/office/drawing/2015/10/21/chartex" xmlns:cx3="http://schemas.microsoft.com/office/drawing/2016/5/9/chartex" xmlns:cx4="http://schemas.microsoft.com/office/drawing/2016/5/10/chartex" xmlns:cx5="http://schemas.microsoft.com/office/drawing/2016/5/11/chartex" xmlns:cx6="http://schemas.microsoft.com/office/drawing/2016/5/12/chartex" xmlns:cx7="http://schemas.microsoft.com/office/drawing/2016/5/13/chartex" xmlns:cx8="http://schemas.microsoft.com/office/drawing/2016/5/14/chartex" xmlns:mc="http://schemas.openxmlformats.org/markup-compatibility/2006" xmlns:aink="http://schemas.microsoft.com/office/drawing/2016/ink" xmlns:am3d="http://schemas.microsoft.com/office/drawing/2017/model3d" xmlns:o="urn:schemas-microsoft-com:office:office" xmlns:r="http://schemas.openxmlformats.org/officeDocument/2006/relationships" xmlns:m="http://schemas.openxmlformats.org/officeDocument/2006/math" xmlns:v="urn:schemas-microsoft-com:vml" xmlns:wp14="http://schemas.microsoft.com/office/word/2010/wordprocessingDrawing" xmlns:wp="http://schemas.openxmlformats.org/drawingml/2006/wordprocessingDrawing" xmlns:w10="urn:schemas-microsoft-com:office:word" xmlns:w="http://schemas.openxmlformats.org/wordprocessingml/2006/main" xmlns:w14="http://schemas.microsoft.com/office/word/2010/wordml" xmlns:w15="http://schemas.microsoft.com/office/word/2012/wordml" xmlns:w16cid="http://schemas.microsoft.com/office/word/2016/wordml/cid" xmlns:w16se="http://schemas.microsoft.com/office/word/2015/wordml/symex" xmlns:wpg="http://schemas.microsoft.com/office/word/2010/wordprocessingGroup" xmlns:wpi="http://schemas.microsoft.com/office/word/2010/wordprocessingInk" xmlns:wne="http://schemas.microsoft.com/office/word/2006/wordml" xmlns:wps="http://schemas.microsoft.com/office/word/2010/wordprocessingShape" mc:Ignorable="w14 w15 w16se w16cid wp14">
   <w:footnote w:type="separator" w:id="-1">
     <w:p>
       <w:pPr>
@@ -4687,7 +6289,7 @@
 </file>
 
 <file path=word/styles.xml><?xml version="1.0" encoding="utf-8"?>
-<w:styles xmlns:mc="http://schemas.openxmlformats.org/markup-compatibility/2006" xmlns:r="http://schemas.openxmlformats.org/officeDocument/2006/relationships" xmlns:w="http://schemas.openxmlformats.org/wordprocessingml/2006/main" xmlns:w14="http://schemas.microsoft.com/office/word/2010/wordml" xmlns:w15="http://schemas.microsoft.com/office/word/2012/wordml" mc:Ignorable="w14 w15">
+<w:styles xmlns:mc="http://schemas.openxmlformats.org/markup-compatibility/2006" xmlns:r="http://schemas.openxmlformats.org/officeDocument/2006/relationships" xmlns:w="http://schemas.openxmlformats.org/wordprocessingml/2006/main" xmlns:w14="http://schemas.microsoft.com/office/word/2010/wordml" xmlns:w15="http://schemas.microsoft.com/office/word/2012/wordml" xmlns:w16cid="http://schemas.microsoft.com/office/word/2016/wordml/cid" xmlns:w16se="http://schemas.microsoft.com/office/word/2015/wordml/symex" mc:Ignorable="w14 w15 w16se w16cid">
   <w:docDefaults>
     <w:rPrDefault>
       <w:rPr>
@@ -4703,7 +6305,7 @@
       </w:pPr>
     </w:pPrDefault>
   </w:docDefaults>
-  <w:latentStyles w:defLockedState="0" w:defUIPriority="99" w:defSemiHidden="0" w:defUnhideWhenUsed="0" w:defQFormat="0" w:count="382">
+  <w:latentStyles w:defLockedState="0" w:defUIPriority="99" w:defSemiHidden="0" w:defUnhideWhenUsed="0" w:defQFormat="0" w:count="375">
     <w:lsdException w:name="Normal" w:uiPriority="0" w:qFormat="1"/>
     <w:lsdException w:name="heading 1" w:uiPriority="9" w:qFormat="1"/>
     <w:lsdException w:name="heading 2" w:semiHidden="1" w:uiPriority="9" w:unhideWhenUsed="1" w:qFormat="1"/>
@@ -5118,7 +6720,6 @@
       <w:spacing w:after="0" w:line="240" w:lineRule="auto"/>
     </w:pPr>
     <w:tblPr>
-      <w:tblInd w:w="0" w:type="dxa"/>
       <w:tblBorders>
         <w:top w:val="single" w:sz="4" w:space="0" w:color="auto"/>
         <w:left w:val="single" w:sz="4" w:space="0" w:color="auto"/>
@@ -5127,12 +6728,6 @@
         <w:insideH w:val="single" w:sz="4" w:space="0" w:color="auto"/>
         <w:insideV w:val="single" w:sz="4" w:space="0" w:color="auto"/>
       </w:tblBorders>
-      <w:tblCellMar>
-        <w:top w:w="0" w:type="dxa"/>
-        <w:left w:w="108" w:type="dxa"/>
-        <w:bottom w:w="0" w:type="dxa"/>
-        <w:right w:w="108" w:type="dxa"/>
-      </w:tblCellMar>
     </w:tblPr>
   </w:style>
   <w:style w:type="paragraph" w:styleId="Footer">
@@ -5455,7 +7050,7 @@
 </file>
 
 <file path=customXml/itemProps1.xml><?xml version="1.0" encoding="utf-8"?>
-<ds:datastoreItem xmlns:ds="http://schemas.openxmlformats.org/officeDocument/2006/customXml" ds:itemID="{F3A14E2F-2AED-DD44-A92B-425D4E7E0148}">
+<ds:datastoreItem xmlns:ds="http://schemas.openxmlformats.org/officeDocument/2006/customXml" ds:itemID="{362A2FE9-BF52-464D-9773-7417E46B83AF}">
   <ds:schemaRefs>
     <ds:schemaRef ds:uri="http://schemas.openxmlformats.org/officeDocument/2006/bibliography"/>
   </ds:schemaRefs>

</xml_diff>